<commit_message>
insert few pics to doc
</commit_message>
<xml_diff>
--- a/Zenith Chronicle.docx
+++ b/Zenith Chronicle.docx
@@ -7,26 +7,71 @@
         <w:jc w:val="center"/>
         <w:rPr>
           <w:rFonts w:ascii="TH Sarabun New" w:hAnsi="TH Sarabun New" w:cs="TH Sarabun New"/>
-          <w:sz w:val="36"/>
-          <w:szCs w:val="44"/>
-        </w:rPr>
-      </w:pPr>
-      <w:r>
-        <w:rPr>
-          <w:rFonts w:ascii="TH Sarabun New" w:hAnsi="TH Sarabun New" w:cs="TH Sarabun New"/>
-          <w:sz w:val="36"/>
-          <w:szCs w:val="44"/>
+          <w:b/>
+          <w:bCs/>
+          <w:sz w:val="72"/>
+          <w:szCs w:val="72"/>
+        </w:rPr>
+      </w:pPr>
+      <w:r>
+        <w:rPr>
+          <w:rFonts w:ascii="TH Sarabun New" w:hAnsi="TH Sarabun New" w:cs="TH Sarabun New"/>
+          <w:b/>
+          <w:bCs/>
+          <w:sz w:val="72"/>
+          <w:szCs w:val="72"/>
         </w:rPr>
         <w:t>Zenith Chronicle</w:t>
       </w:r>
     </w:p>
     <w:p>
       <w:pPr>
+        <w:rPr>
+          <w:rFonts w:ascii="TH Sarabun New" w:hAnsi="TH Sarabun New" w:cs="TH Sarabun New"/>
+          <w:sz w:val="48"/>
+          <w:szCs w:val="48"/>
+        </w:rPr>
+      </w:pPr>
+    </w:p>
+    <w:p>
+      <w:pPr>
+        <w:rPr>
+          <w:rFonts w:ascii="TH Sarabun New" w:hAnsi="TH Sarabun New" w:cs="TH Sarabun New"/>
+          <w:sz w:val="48"/>
+          <w:szCs w:val="48"/>
+        </w:rPr>
+      </w:pPr>
+    </w:p>
+    <w:p>
+      <w:pPr>
         <w:jc w:val="center"/>
         <w:rPr>
           <w:rFonts w:ascii="TH Sarabun New" w:hAnsi="TH Sarabun New" w:cs="TH Sarabun New"/>
-          <w:sz w:val="36"/>
-          <w:szCs w:val="44"/>
+          <w:b/>
+          <w:bCs/>
+          <w:sz w:val="48"/>
+          <w:szCs w:val="48"/>
+        </w:rPr>
+      </w:pPr>
+      <w:r>
+        <w:rPr>
+          <w:rFonts w:ascii="TH Sarabun New" w:hAnsi="TH Sarabun New" w:cs="TH Sarabun New"/>
+          <w:b/>
+          <w:bCs/>
+          <w:sz w:val="48"/>
+          <w:szCs w:val="48"/>
+        </w:rPr>
+        <w:t>Documentation</w:t>
+      </w:r>
+    </w:p>
+    <w:p>
+      <w:pPr>
+        <w:rPr>
+          <w:rFonts w:ascii="TH Sarabun New" w:hAnsi="TH Sarabun New" w:cs="TH Sarabun New"/>
+          <w:b/>
+          <w:bCs/>
+          <w:sz w:val="48"/>
+          <w:szCs w:val="48"/>
         </w:rPr>
       </w:pPr>
     </w:p>
@@ -35,36 +80,40 @@
         <w:jc w:val="center"/>
         <w:rPr>
           <w:rFonts w:ascii="TH Sarabun New" w:hAnsi="TH Sarabun New" w:cs="TH Sarabun New"/>
-          <w:sz w:val="36"/>
-          <w:szCs w:val="44"/>
-        </w:rPr>
-      </w:pPr>
+          <w:b/>
+          <w:bCs/>
+          <w:sz w:val="48"/>
+          <w:szCs w:val="48"/>
+        </w:rPr>
+      </w:pPr>
+      <w:r>
+        <w:rPr>
+          <w:rFonts w:ascii="TH Sarabun New" w:hAnsi="TH Sarabun New" w:cs="TH Sarabun New"/>
+          <w:b/>
+          <w:bCs/>
+          <w:sz w:val="48"/>
+          <w:szCs w:val="48"/>
+        </w:rPr>
+        <w:t>Presented By</w:t>
+      </w:r>
     </w:p>
     <w:p>
       <w:pPr>
         <w:jc w:val="center"/>
         <w:rPr>
           <w:rFonts w:ascii="TH Sarabun New" w:hAnsi="TH Sarabun New" w:cs="TH Sarabun New"/>
-          <w:sz w:val="36"/>
-          <w:szCs w:val="44"/>
-        </w:rPr>
-      </w:pPr>
-      <w:r>
-        <w:rPr>
-          <w:rFonts w:ascii="TH Sarabun New" w:hAnsi="TH Sarabun New" w:cs="TH Sarabun New"/>
-          <w:sz w:val="36"/>
-          <w:szCs w:val="44"/>
-        </w:rPr>
-        <w:t>Documentation</w:t>
-      </w:r>
+          <w:sz w:val="48"/>
+          <w:szCs w:val="48"/>
+        </w:rPr>
+      </w:pPr>
     </w:p>
     <w:p>
       <w:pPr>
         <w:jc w:val="center"/>
         <w:rPr>
           <w:rFonts w:ascii="TH Sarabun New" w:hAnsi="TH Sarabun New" w:cs="TH Sarabun New"/>
-          <w:sz w:val="36"/>
-          <w:szCs w:val="44"/>
+          <w:sz w:val="48"/>
+          <w:szCs w:val="48"/>
         </w:rPr>
       </w:pPr>
     </w:p>
@@ -73,18 +122,79 @@
         <w:jc w:val="center"/>
         <w:rPr>
           <w:rFonts w:ascii="TH Sarabun New" w:hAnsi="TH Sarabun New" w:cs="TH Sarabun New"/>
-          <w:sz w:val="36"/>
-          <w:szCs w:val="44"/>
-        </w:rPr>
-      </w:pPr>
+          <w:sz w:val="48"/>
+          <w:szCs w:val="48"/>
+        </w:rPr>
+      </w:pPr>
+      <w:r>
+        <w:rPr>
+          <w:rFonts w:ascii="TH Sarabun New" w:hAnsi="TH Sarabun New" w:cs="TH Sarabun New"/>
+          <w:sz w:val="48"/>
+          <w:szCs w:val="48"/>
+        </w:rPr>
+        <w:t>Sirapoom Leesura</w:t>
+      </w:r>
+      <w:r>
+        <w:rPr>
+          <w:rFonts w:ascii="TH Sarabun New" w:hAnsi="TH Sarabun New" w:cs="TH Sarabun New"/>
+          <w:sz w:val="48"/>
+          <w:szCs w:val="48"/>
+        </w:rPr>
+        <w:t>vanich 6330539421</w:t>
+      </w:r>
     </w:p>
     <w:p>
       <w:pPr>
         <w:jc w:val="center"/>
         <w:rPr>
           <w:rFonts w:ascii="TH Sarabun New" w:hAnsi="TH Sarabun New" w:cs="TH Sarabun New"/>
-          <w:sz w:val="36"/>
-          <w:szCs w:val="44"/>
+          <w:sz w:val="48"/>
+          <w:szCs w:val="48"/>
+        </w:rPr>
+      </w:pPr>
+      <w:proofErr w:type="spellStart"/>
+      <w:r>
+        <w:rPr>
+          <w:rFonts w:ascii="TH Sarabun New" w:hAnsi="TH Sarabun New" w:cs="TH Sarabun New"/>
+          <w:sz w:val="48"/>
+          <w:szCs w:val="48"/>
+        </w:rPr>
+        <w:t>Panithi</w:t>
+      </w:r>
+      <w:proofErr w:type="spellEnd"/>
+      <w:r>
+        <w:rPr>
+          <w:rFonts w:ascii="TH Sarabun New" w:hAnsi="TH Sarabun New" w:cs="TH Sarabun New"/>
+          <w:sz w:val="48"/>
+          <w:szCs w:val="48"/>
+        </w:rPr>
+        <w:t xml:space="preserve"> </w:t>
+      </w:r>
+      <w:proofErr w:type="spellStart"/>
+      <w:r>
+        <w:rPr>
+          <w:rFonts w:ascii="TH Sarabun New" w:hAnsi="TH Sarabun New" w:cs="TH Sarabun New"/>
+          <w:sz w:val="48"/>
+          <w:szCs w:val="48"/>
+        </w:rPr>
+        <w:t>Khamwangyang</w:t>
+      </w:r>
+      <w:proofErr w:type="spellEnd"/>
+      <w:r>
+        <w:rPr>
+          <w:rFonts w:ascii="TH Sarabun New" w:hAnsi="TH Sarabun New" w:cs="TH Sarabun New"/>
+          <w:sz w:val="48"/>
+          <w:szCs w:val="48"/>
+        </w:rPr>
+        <w:t xml:space="preserve"> 6330301321</w:t>
+      </w:r>
+    </w:p>
+    <w:p>
+      <w:pPr>
+        <w:rPr>
+          <w:rFonts w:ascii="TH Sarabun New" w:hAnsi="TH Sarabun New" w:cs="TH Sarabun New"/>
+          <w:sz w:val="48"/>
+          <w:szCs w:val="48"/>
         </w:rPr>
       </w:pPr>
     </w:p>
@@ -93,26 +203,18 @@
         <w:jc w:val="center"/>
         <w:rPr>
           <w:rFonts w:ascii="TH Sarabun New" w:hAnsi="TH Sarabun New" w:cs="TH Sarabun New"/>
-          <w:sz w:val="36"/>
-          <w:szCs w:val="44"/>
-        </w:rPr>
-      </w:pPr>
-      <w:r>
-        <w:rPr>
-          <w:rFonts w:ascii="TH Sarabun New" w:hAnsi="TH Sarabun New" w:cs="TH Sarabun New"/>
-          <w:sz w:val="36"/>
-          <w:szCs w:val="44"/>
-        </w:rPr>
-        <w:t>Presented By</w:t>
-      </w:r>
+          <w:sz w:val="48"/>
+          <w:szCs w:val="48"/>
+        </w:rPr>
+      </w:pPr>
     </w:p>
     <w:p>
       <w:pPr>
         <w:jc w:val="center"/>
         <w:rPr>
           <w:rFonts w:ascii="TH Sarabun New" w:hAnsi="TH Sarabun New" w:cs="TH Sarabun New"/>
-          <w:sz w:val="36"/>
-          <w:szCs w:val="44"/>
+          <w:sz w:val="48"/>
+          <w:szCs w:val="48"/>
         </w:rPr>
       </w:pPr>
     </w:p>
@@ -121,8 +223,55 @@
         <w:jc w:val="center"/>
         <w:rPr>
           <w:rFonts w:ascii="TH Sarabun New" w:hAnsi="TH Sarabun New" w:cs="TH Sarabun New"/>
-          <w:sz w:val="36"/>
-          <w:szCs w:val="44"/>
+          <w:b/>
+          <w:bCs/>
+          <w:sz w:val="48"/>
+          <w:szCs w:val="48"/>
+        </w:rPr>
+      </w:pPr>
+      <w:r>
+        <w:rPr>
+          <w:rFonts w:ascii="TH Sarabun New" w:hAnsi="TH Sarabun New" w:cs="TH Sarabun New"/>
+          <w:b/>
+          <w:bCs/>
+          <w:sz w:val="48"/>
+          <w:szCs w:val="48"/>
+        </w:rPr>
+        <w:t>2110215 Programming Methodology</w:t>
+      </w:r>
+    </w:p>
+    <w:p>
+      <w:pPr>
+        <w:jc w:val="center"/>
+        <w:rPr>
+          <w:rFonts w:ascii="TH Sarabun New" w:hAnsi="TH Sarabun New" w:cs="TH Sarabun New"/>
+          <w:b/>
+          <w:bCs/>
+          <w:sz w:val="48"/>
+          <w:szCs w:val="48"/>
+        </w:rPr>
+      </w:pPr>
+      <w:r>
+        <w:rPr>
+          <w:rFonts w:ascii="TH Sarabun New" w:hAnsi="TH Sarabun New" w:cs="TH Sarabun New"/>
+          <w:b/>
+          <w:bCs/>
+          <w:sz w:val="48"/>
+          <w:szCs w:val="48"/>
+        </w:rPr>
+        <w:t>Semester 1 Year 2021</w:t>
+      </w:r>
+    </w:p>
+    <w:p>
+      <w:pPr>
+        <w:jc w:val="center"/>
+        <w:rPr>
+          <w:rFonts w:ascii="TH Sarabun New" w:hAnsi="TH Sarabun New" w:cs="TH Sarabun New" w:hint="cs"/>
+          <w:b/>
+          <w:bCs/>
+          <w:sz w:val="36"/>
+          <w:szCs w:val="44"/>
+          <w:cs/>
         </w:rPr>
         <w:sectPr>
           <w:pgSz w:w="11906" w:h="16838"/>
@@ -134,21 +283,13 @@
       <w:r>
         <w:rPr>
           <w:rFonts w:ascii="TH Sarabun New" w:hAnsi="TH Sarabun New" w:cs="TH Sarabun New"/>
-          <w:sz w:val="36"/>
-          <w:szCs w:val="44"/>
-        </w:rPr>
-        <w:t xml:space="preserve">Sirapoom </w:t>
-      </w:r>
-      <w:proofErr w:type="spellStart"/>
-      <w:r>
-        <w:rPr>
-          <w:rFonts w:ascii="TH Sarabun New" w:hAnsi="TH Sarabun New" w:cs="TH Sarabun New"/>
-          <w:sz w:val="36"/>
-          <w:szCs w:val="44"/>
-        </w:rPr>
-        <w:t>Leesura</w:t>
-      </w:r>
-      <w:proofErr w:type="spellEnd"/>
+          <w:b/>
+          <w:bCs/>
+          <w:sz w:val="48"/>
+          <w:szCs w:val="48"/>
+        </w:rPr>
+        <w:t>Chulalongkorn University</w:t>
+      </w:r>
     </w:p>
     <w:p>
       <w:pPr>

</xml_diff>

<commit_message>
start class details in word
</commit_message>
<xml_diff>
--- a/Zenith Chronicle.docx
+++ b/Zenith Chronicle.docx
@@ -266,7 +266,7 @@
       <w:pPr>
         <w:jc w:val="center"/>
         <w:rPr>
-          <w:rFonts w:ascii="TH Sarabun New" w:hAnsi="TH Sarabun New" w:cs="TH Sarabun New" w:hint="cs"/>
+          <w:rFonts w:ascii="TH Sarabun New" w:hAnsi="TH Sarabun New" w:cs="TH Sarabun New"/>
           <w:b/>
           <w:bCs/>
           <w:sz w:val="36"/>
@@ -440,7 +440,7 @@
     <w:p>
       <w:pPr>
         <w:rPr>
-          <w:rFonts w:ascii="TH Sarabun New" w:hAnsi="TH Sarabun New" w:cs="TH Sarabun New" w:hint="cs"/>
+          <w:rFonts w:ascii="TH Sarabun New" w:hAnsi="TH Sarabun New" w:cs="TH Sarabun New"/>
           <w:b/>
           <w:bCs/>
           <w:sz w:val="36"/>
@@ -483,7 +483,7 @@
                     <pic:cNvPicPr/>
                   </pic:nvPicPr>
                   <pic:blipFill>
-                    <a:blip r:embed="rId4">
+                    <a:blip r:embed="rId5">
                       <a:extLst>
                         <a:ext uri="{28A0092B-C50C-407E-A947-70E740481C1C}">
                           <a14:useLocalDpi xmlns:a14="http://schemas.microsoft.com/office/drawing/2010/main" val="0"/>
@@ -716,7 +716,7 @@
                           </pic:cNvPicPr>
                         </pic:nvPicPr>
                         <pic:blipFill rotWithShape="1">
-                          <a:blip r:embed="rId5"/>
+                          <a:blip r:embed="rId6"/>
                           <a:srcRect l="10745" t="6739" r="21487" b="76739"/>
                           <a:stretch/>
                         </pic:blipFill>
@@ -746,7 +746,7 @@
                           </pic:cNvPicPr>
                         </pic:nvPicPr>
                         <pic:blipFill rotWithShape="1">
-                          <a:blip r:embed="rId5"/>
+                          <a:blip r:embed="rId6"/>
                           <a:srcRect l="10745" t="84131" r="10745"/>
                           <a:stretch/>
                         </pic:blipFill>
@@ -776,7 +776,7 @@
                           </pic:cNvPicPr>
                         </pic:nvPicPr>
                         <pic:blipFill rotWithShape="1">
-                          <a:blip r:embed="rId5"/>
+                          <a:blip r:embed="rId6"/>
                           <a:srcRect l="10745" t="55217" r="15702" b="24130"/>
                           <a:stretch/>
                         </pic:blipFill>
@@ -806,7 +806,7 @@
                           </pic:cNvPicPr>
                         </pic:nvPicPr>
                         <pic:blipFill rotWithShape="1">
-                          <a:blip r:embed="rId5"/>
+                          <a:blip r:embed="rId6"/>
                           <a:srcRect l="13224" t="31086" r="13224" b="50436"/>
                           <a:stretch/>
                         </pic:blipFill>
@@ -857,16 +857,16 @@
                   <o:lock v:ext="edit" aspectratio="t"/>
                 </v:shapetype>
                 <v:shape id="Picture 21" o:spid="_x0000_s1027" type="#_x0000_t75" style="position:absolute;top:6000;width:7810;height:7239;visibility:visible;mso-wrap-style:square" o:gfxdata="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">
-                  <v:imagedata r:id="rId6" o:title="" croptop="4416f" cropbottom="50292f" cropleft="7042f" cropright="14082f"/>
+                  <v:imagedata r:id="rId7" o:title="" croptop="4416f" cropbottom="50292f" cropleft="7042f" cropright="14082f"/>
                 </v:shape>
                 <v:shape id="Picture 18" o:spid="_x0000_s1028" type="#_x0000_t75" style="position:absolute;left:190;width:9049;height:6953;visibility:visible;mso-wrap-style:square" o:gfxdata="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">
-                  <v:imagedata r:id="rId6" o:title="" croptop="55136f" cropleft="7042f" cropright="7042f"/>
+                  <v:imagedata r:id="rId7" o:title="" croptop="55136f" cropleft="7042f" cropright="7042f"/>
                 </v:shape>
                 <v:shape id="Picture 19" o:spid="_x0000_s1029" type="#_x0000_t75" style="position:absolute;left:95;top:12192;width:8477;height:9048;visibility:visible;mso-wrap-style:square" o:gfxdata="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">
-                  <v:imagedata r:id="rId6" o:title="" croptop="36187f" cropbottom="15814f" cropleft="7042f" cropright="10290f"/>
+                  <v:imagedata r:id="rId7" o:title="" croptop="36187f" cropbottom="15814f" cropleft="7042f" cropright="10290f"/>
                 </v:shape>
                 <v:shape id="Picture 20" o:spid="_x0000_s1030" type="#_x0000_t75" style="position:absolute;left:571;top:20478;width:8477;height:8097;visibility:visible;mso-wrap-style:square" o:gfxdata="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">
-                  <v:imagedata r:id="rId6" o:title="" croptop="20373f" cropbottom="33054f" cropleft="8666f" cropright="8666f"/>
+                  <v:imagedata r:id="rId7" o:title="" croptop="20373f" cropbottom="33054f" cropleft="8666f" cropright="8666f"/>
                 </v:shape>
                 <w10:wrap type="through"/>
               </v:group>
@@ -889,13 +889,6 @@
           <w:szCs w:val="44"/>
         </w:rPr>
         <w:br/>
-      </w:r>
-      <w:r>
-        <w:rPr>
-          <w:rFonts w:ascii="TH Sarabun New" w:hAnsi="TH Sarabun New" w:cs="TH Sarabun New"/>
-          <w:sz w:val="36"/>
-          <w:szCs w:val="44"/>
-        </w:rPr>
         <w:t>their own effects and is stackable if one has multiples.</w:t>
       </w:r>
       <w:r>
@@ -905,13 +898,6 @@
           <w:szCs w:val="44"/>
         </w:rPr>
         <w:br/>
-      </w:r>
-      <w:r>
-        <w:rPr>
-          <w:rFonts w:ascii="TH Sarabun New" w:hAnsi="TH Sarabun New" w:cs="TH Sarabun New"/>
-          <w:sz w:val="36"/>
-          <w:szCs w:val="44"/>
-        </w:rPr>
         <w:t>There are 4 types of powerup.</w:t>
       </w:r>
     </w:p>
@@ -1095,7 +1081,6 @@
           <w:sz w:val="36"/>
           <w:szCs w:val="44"/>
         </w:rPr>
-        <w:lastRenderedPageBreak/>
         <w:t>Art</w:t>
       </w:r>
       <w:r>
@@ -1126,6 +1111,7 @@
           <w:sz w:val="36"/>
           <w:szCs w:val="44"/>
         </w:rPr>
+        <w:lastRenderedPageBreak/>
         <mc:AlternateContent>
           <mc:Choice Requires="wpg">
             <w:drawing>
@@ -1172,7 +1158,7 @@
                           </pic:cNvPicPr>
                         </pic:nvPicPr>
                         <pic:blipFill rotWithShape="1">
-                          <a:blip r:embed="rId7"/>
+                          <a:blip r:embed="rId8"/>
                           <a:srcRect l="18446" t="87892" r="16505" b="3133"/>
                           <a:stretch/>
                         </pic:blipFill>
@@ -1202,7 +1188,7 @@
                           </pic:cNvPicPr>
                         </pic:nvPicPr>
                         <pic:blipFill rotWithShape="1">
-                          <a:blip r:embed="rId7"/>
+                          <a:blip r:embed="rId8"/>
                           <a:srcRect l="17476" t="71795" r="21359" b="19230"/>
                           <a:stretch/>
                         </pic:blipFill>
@@ -1232,7 +1218,7 @@
                           </pic:cNvPicPr>
                         </pic:nvPicPr>
                         <pic:blipFill rotWithShape="1">
-                          <a:blip r:embed="rId7"/>
+                          <a:blip r:embed="rId8"/>
                           <a:srcRect l="19418" t="54985" r="24272" b="36610"/>
                           <a:stretch/>
                         </pic:blipFill>
@@ -1262,7 +1248,7 @@
                           </pic:cNvPicPr>
                         </pic:nvPicPr>
                         <pic:blipFill rotWithShape="1">
-                          <a:blip r:embed="rId7"/>
+                          <a:blip r:embed="rId8"/>
                           <a:srcRect l="15535" t="4986" r="21358" b="86752"/>
                           <a:stretch/>
                         </pic:blipFill>
@@ -1292,7 +1278,7 @@
                           </pic:cNvPicPr>
                         </pic:nvPicPr>
                         <pic:blipFill rotWithShape="1">
-                          <a:blip r:embed="rId7"/>
+                          <a:blip r:embed="rId8"/>
                           <a:srcRect l="18447" t="38604" r="17476" b="53419"/>
                           <a:stretch/>
                         </pic:blipFill>
@@ -1322,7 +1308,7 @@
                           </pic:cNvPicPr>
                         </pic:nvPicPr>
                         <pic:blipFill rotWithShape="1">
-                          <a:blip r:embed="rId7"/>
+                          <a:blip r:embed="rId8"/>
                           <a:srcRect l="22330" t="20940" r="23301" b="69944"/>
                           <a:stretch/>
                         </pic:blipFill>
@@ -1354,22 +1340,22 @@
             <w:pict>
               <v:group w14:anchorId="6886D4D7" id="Group 29" o:spid="_x0000_s1026" style="position:absolute;margin-left:3.75pt;margin-top:59.15pt;width:53.25pt;height:284.25pt;z-index:251699200" coordsize="6762,36099" o:gfxdata="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">
                 <v:shape id="Picture 17" o:spid="_x0000_s1027" type="#_x0000_t75" style="position:absolute;left:285;top:6096;width:6382;height:6000;visibility:visible;mso-wrap-style:square" o:gfxdata="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">
-                  <v:imagedata r:id="rId8" o:title="" croptop="57601f" cropbottom="2053f" cropleft="12089f" cropright="10817f"/>
+                  <v:imagedata r:id="rId9" o:title="" croptop="57601f" cropbottom="2053f" cropleft="12089f" cropright="10817f"/>
                 </v:shape>
                 <v:shape id="Picture 24" o:spid="_x0000_s1028" type="#_x0000_t75" style="position:absolute;left:476;top:30099;width:6001;height:6000;visibility:visible;mso-wrap-style:square" o:gfxdata="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">
-                  <v:imagedata r:id="rId8" o:title="" croptop="47052f" cropbottom="12603f" cropleft="11453f" cropright="13998f"/>
+                  <v:imagedata r:id="rId9" o:title="" croptop="47052f" cropbottom="12603f" cropleft="11453f" cropright="13998f"/>
                 </v:shape>
                 <v:shape id="Picture 25" o:spid="_x0000_s1029" type="#_x0000_t75" style="position:absolute;left:571;top:18192;width:5525;height:5620;visibility:visible;mso-wrap-style:square" o:gfxdata="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">
-                  <v:imagedata r:id="rId8" o:title="" croptop="36035f" cropbottom="23993f" cropleft="12726f" cropright="15907f"/>
+                  <v:imagedata r:id="rId9" o:title="" croptop="36035f" cropbottom="23993f" cropleft="12726f" cropright="15907f"/>
                 </v:shape>
                 <v:shape id="Picture 26" o:spid="_x0000_s1030" type="#_x0000_t75" style="position:absolute;width:6191;height:5524;visibility:visible;mso-wrap-style:square" o:gfxdata="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">
-                  <v:imagedata r:id="rId8" o:title="" croptop="3268f" cropbottom="56854f" cropleft="10181f" cropright="13997f"/>
+                  <v:imagedata r:id="rId9" o:title="" croptop="3268f" cropbottom="56854f" cropleft="10181f" cropright="13997f"/>
                 </v:shape>
                 <v:shape id="Picture 27" o:spid="_x0000_s1031" type="#_x0000_t75" style="position:absolute;left:476;top:24288;width:6286;height:5334;visibility:visible;mso-wrap-style:square" o:gfxdata="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">
-                  <v:imagedata r:id="rId8" o:title="" croptop="25300f" cropbottom="35009f" cropleft="12089f" cropright="11453f"/>
+                  <v:imagedata r:id="rId9" o:title="" croptop="25300f" cropbottom="35009f" cropleft="12089f" cropright="11453f"/>
                 </v:shape>
                 <v:shape id="Picture 28" o:spid="_x0000_s1032" type="#_x0000_t75" style="position:absolute;left:666;top:12001;width:5334;height:6096;visibility:visible;mso-wrap-style:square" o:gfxdata="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">
-                  <v:imagedata r:id="rId8" o:title="" croptop="13723f" cropbottom="45838f" cropleft="14634f" cropright="15271f"/>
+                  <v:imagedata r:id="rId9" o:title="" croptop="13723f" cropbottom="45838f" cropleft="14634f" cropright="15271f"/>
                 </v:shape>
                 <w10:wrap type="through"/>
               </v:group>
@@ -1422,15 +1408,7 @@
           <w:sz w:val="36"/>
           <w:szCs w:val="44"/>
         </w:rPr>
-        <w:t>Armor</w:t>
-      </w:r>
-      <w:r>
-        <w:rPr>
-          <w:rFonts w:ascii="TH Sarabun New" w:hAnsi="TH Sarabun New" w:cs="TH Sarabun New"/>
-          <w:sz w:val="36"/>
-          <w:szCs w:val="44"/>
-        </w:rPr>
-        <w:t xml:space="preserve"> :</w:t>
+        <w:t>Armor :</w:t>
       </w:r>
       <w:proofErr w:type="gramEnd"/>
       <w:r>
@@ -1439,15 +1417,7 @@
           <w:sz w:val="36"/>
           <w:szCs w:val="44"/>
         </w:rPr>
-        <w:t xml:space="preserve"> </w:t>
-      </w:r>
-      <w:r>
-        <w:rPr>
-          <w:rFonts w:ascii="TH Sarabun New" w:hAnsi="TH Sarabun New" w:cs="TH Sarabun New"/>
-          <w:sz w:val="36"/>
-          <w:szCs w:val="44"/>
-        </w:rPr>
-        <w:t>give boosts to player’s max health points.</w:t>
+        <w:t xml:space="preserve"> give boosts to player’s max health points.</w:t>
       </w:r>
     </w:p>
     <w:p>
@@ -1496,15 +1466,7 @@
           <w:sz w:val="36"/>
           <w:szCs w:val="44"/>
         </w:rPr>
-        <w:t>Boots</w:t>
-      </w:r>
-      <w:r>
-        <w:rPr>
-          <w:rFonts w:ascii="TH Sarabun New" w:hAnsi="TH Sarabun New" w:cs="TH Sarabun New"/>
-          <w:sz w:val="36"/>
-          <w:szCs w:val="44"/>
-        </w:rPr>
-        <w:t xml:space="preserve"> :</w:t>
+        <w:t>Boots :</w:t>
       </w:r>
       <w:proofErr w:type="gramEnd"/>
       <w:r>
@@ -1513,15 +1475,7 @@
           <w:sz w:val="36"/>
           <w:szCs w:val="44"/>
         </w:rPr>
-        <w:t xml:space="preserve"> give </w:t>
-      </w:r>
-      <w:r>
-        <w:rPr>
-          <w:rFonts w:ascii="TH Sarabun New" w:hAnsi="TH Sarabun New" w:cs="TH Sarabun New"/>
-          <w:sz w:val="36"/>
-          <w:szCs w:val="44"/>
-        </w:rPr>
-        <w:t>boo</w:t>
+        <w:t xml:space="preserve"> give boo</w:t>
       </w:r>
       <w:r>
         <w:rPr>
@@ -1856,7 +1810,6 @@
           <w:sz w:val="36"/>
           <w:szCs w:val="44"/>
         </w:rPr>
-        <w:lastRenderedPageBreak/>
         <w:tab/>
         <w:t>Boss is a type of enemy and this game has only one boss.</w:t>
       </w:r>
@@ -1904,6 +1857,7 @@
           <w:sz w:val="36"/>
           <w:szCs w:val="44"/>
         </w:rPr>
+        <w:lastRenderedPageBreak/>
         <w:t>(How to play picture)</w:t>
       </w:r>
     </w:p>
@@ -1976,7 +1930,7 @@
                     <pic:cNvPicPr/>
                   </pic:nvPicPr>
                   <pic:blipFill>
-                    <a:blip r:embed="rId9">
+                    <a:blip r:embed="rId10">
                       <a:extLst>
                         <a:ext uri="{28A0092B-C50C-407E-A947-70E740481C1C}">
                           <a14:useLocalDpi xmlns:a14="http://schemas.microsoft.com/office/drawing/2010/main" val="0"/>
@@ -2257,7 +2211,7 @@
                     <pic:cNvPicPr/>
                   </pic:nvPicPr>
                   <pic:blipFill>
-                    <a:blip r:embed="rId9" cstate="print">
+                    <a:blip r:embed="rId10" cstate="print">
                       <a:extLst>
                         <a:ext uri="{28A0092B-C50C-407E-A947-70E740481C1C}">
                           <a14:useLocalDpi xmlns:a14="http://schemas.microsoft.com/office/drawing/2010/main" val="0"/>
@@ -2392,15 +2346,7 @@
           <w:sz w:val="36"/>
           <w:szCs w:val="44"/>
         </w:rPr>
-        <w:t xml:space="preserve"> </w:t>
-      </w:r>
-      <w:r>
-        <w:rPr>
-          <w:rFonts w:ascii="TH Sarabun New" w:hAnsi="TH Sarabun New" w:cs="TH Sarabun New"/>
-          <w:sz w:val="36"/>
-          <w:szCs w:val="44"/>
-        </w:rPr>
-        <w:t>How</w:t>
+        <w:t xml:space="preserve"> How</w:t>
       </w:r>
       <w:r>
         <w:rPr>
@@ -2501,7 +2447,6 @@
           <w:bCs/>
           <w:noProof/>
         </w:rPr>
-        <w:lastRenderedPageBreak/>
         <w:drawing>
           <wp:anchor distT="0" distB="0" distL="114300" distR="114300" simplePos="0" relativeHeight="251652096" behindDoc="0" locked="0" layoutInCell="1" allowOverlap="1" wp14:anchorId="748E433C" wp14:editId="76974D00">
             <wp:simplePos x="0" y="0"/>
@@ -2526,7 +2471,7 @@
                     <pic:cNvPicPr/>
                   </pic:nvPicPr>
                   <pic:blipFill>
-                    <a:blip r:embed="rId9" cstate="print">
+                    <a:blip r:embed="rId10" cstate="print">
                       <a:extLst>
                         <a:ext uri="{28A0092B-C50C-407E-A947-70E740481C1C}">
                           <a14:useLocalDpi xmlns:a14="http://schemas.microsoft.com/office/drawing/2010/main" val="0"/>
@@ -2611,31 +2556,24 @@
           <w:sz w:val="36"/>
           <w:szCs w:val="44"/>
         </w:rPr>
-        <w:t xml:space="preserve"> </w:t>
-      </w:r>
-      <w:r>
-        <w:rPr>
-          <w:rFonts w:ascii="TH Sarabun New" w:hAnsi="TH Sarabun New" w:cs="TH Sarabun New"/>
-          <w:sz w:val="36"/>
-          <w:szCs w:val="44"/>
-        </w:rPr>
-        <w:t>Credit Scene</w:t>
-      </w:r>
-    </w:p>
-    <w:p>
-      <w:pPr>
-        <w:rPr>
-          <w:rFonts w:ascii="TH Sarabun New" w:hAnsi="TH Sarabun New" w:cs="TH Sarabun New"/>
-          <w:sz w:val="36"/>
-          <w:szCs w:val="44"/>
-        </w:rPr>
-      </w:pPr>
-      <w:r>
-        <w:rPr>
-          <w:rFonts w:ascii="TH Sarabun New" w:hAnsi="TH Sarabun New" w:cs="TH Sarabun New"/>
-          <w:sz w:val="36"/>
-          <w:szCs w:val="44"/>
-        </w:rPr>
+        <w:t xml:space="preserve"> Credit Scene</w:t>
+      </w:r>
+    </w:p>
+    <w:p>
+      <w:pPr>
+        <w:rPr>
+          <w:rFonts w:ascii="TH Sarabun New" w:hAnsi="TH Sarabun New" w:cs="TH Sarabun New"/>
+          <w:sz w:val="36"/>
+          <w:szCs w:val="44"/>
+        </w:rPr>
+      </w:pPr>
+      <w:r>
+        <w:rPr>
+          <w:rFonts w:ascii="TH Sarabun New" w:hAnsi="TH Sarabun New" w:cs="TH Sarabun New"/>
+          <w:sz w:val="36"/>
+          <w:szCs w:val="44"/>
+        </w:rPr>
+        <w:lastRenderedPageBreak/>
         <w:tab/>
         <w:t xml:space="preserve">Same as the How-to-play scene, player have only one option to go back to </w:t>
       </w:r>
@@ -2653,15 +2591,7 @@
           <w:sz w:val="36"/>
           <w:szCs w:val="44"/>
         </w:rPr>
-        <w:t xml:space="preserve"> </w:t>
-      </w:r>
-      <w:r>
-        <w:rPr>
-          <w:rFonts w:ascii="TH Sarabun New" w:hAnsi="TH Sarabun New" w:cs="TH Sarabun New"/>
-          <w:sz w:val="36"/>
-          <w:szCs w:val="44"/>
-        </w:rPr>
-        <w:t>by press the “Back” button or press esc</w:t>
+        <w:t xml:space="preserve"> by press the “Back” button or press esc</w:t>
       </w:r>
       <w:r>
         <w:rPr>
@@ -2712,7 +2642,7 @@
                     <pic:cNvPicPr/>
                   </pic:nvPicPr>
                   <pic:blipFill>
-                    <a:blip r:embed="rId10" cstate="print">
+                    <a:blip r:embed="rId11" cstate="print">
                       <a:extLst>
                         <a:ext uri="{28A0092B-C50C-407E-A947-70E740481C1C}">
                           <a14:useLocalDpi xmlns:a14="http://schemas.microsoft.com/office/drawing/2010/main" val="0"/>
@@ -2772,13 +2702,6 @@
           <w:szCs w:val="44"/>
         </w:rPr>
         <w:tab/>
-      </w:r>
-      <w:r>
-        <w:rPr>
-          <w:rFonts w:ascii="TH Sarabun New" w:hAnsi="TH Sarabun New" w:cs="TH Sarabun New"/>
-          <w:sz w:val="36"/>
-          <w:szCs w:val="44"/>
-        </w:rPr>
         <w:t xml:space="preserve">Figure </w:t>
       </w:r>
       <w:proofErr w:type="gramStart"/>
@@ -2805,15 +2728,7 @@
           <w:sz w:val="36"/>
           <w:szCs w:val="44"/>
         </w:rPr>
-        <w:t xml:space="preserve"> </w:t>
-      </w:r>
-      <w:r>
-        <w:rPr>
-          <w:rFonts w:ascii="TH Sarabun New" w:hAnsi="TH Sarabun New" w:cs="TH Sarabun New"/>
-          <w:sz w:val="36"/>
-          <w:szCs w:val="44"/>
-        </w:rPr>
-        <w:t>Exit scene</w:t>
+        <w:t xml:space="preserve"> Exit scene</w:t>
       </w:r>
     </w:p>
     <w:p>
@@ -2850,7 +2765,6 @@
           <w:bCs/>
           <w:noProof/>
         </w:rPr>
-        <w:lastRenderedPageBreak/>
         <w:drawing>
           <wp:anchor distT="0" distB="0" distL="114300" distR="114300" simplePos="0" relativeHeight="251655168" behindDoc="0" locked="0" layoutInCell="1" allowOverlap="1" wp14:anchorId="349BC861" wp14:editId="1D47761C">
             <wp:simplePos x="0" y="0"/>
@@ -2875,7 +2789,7 @@
                     <pic:cNvPicPr/>
                   </pic:nvPicPr>
                   <pic:blipFill>
-                    <a:blip r:embed="rId11" cstate="print">
+                    <a:blip r:embed="rId12" cstate="print">
                       <a:extLst>
                         <a:ext uri="{28A0092B-C50C-407E-A947-70E740481C1C}">
                           <a14:useLocalDpi xmlns:a14="http://schemas.microsoft.com/office/drawing/2010/main" val="0"/>
@@ -2960,15 +2874,7 @@
           <w:sz w:val="36"/>
           <w:szCs w:val="44"/>
         </w:rPr>
-        <w:t xml:space="preserve"> </w:t>
-      </w:r>
-      <w:r>
-        <w:rPr>
-          <w:rFonts w:ascii="TH Sarabun New" w:hAnsi="TH Sarabun New" w:cs="TH Sarabun New"/>
-          <w:sz w:val="36"/>
-          <w:szCs w:val="44"/>
-        </w:rPr>
-        <w:t>Select difficulty scene</w:t>
+        <w:t xml:space="preserve"> Select difficulty scene</w:t>
       </w:r>
     </w:p>
     <w:p>
@@ -2986,6 +2892,7 @@
           <w:sz w:val="36"/>
           <w:szCs w:val="44"/>
         </w:rPr>
+        <w:lastRenderedPageBreak/>
         <w:t xml:space="preserve">Player have four </w:t>
       </w:r>
       <w:proofErr w:type="gramStart"/>
@@ -3071,7 +2978,7 @@
                     <pic:cNvPicPr/>
                   </pic:nvPicPr>
                   <pic:blipFill>
-                    <a:blip r:embed="rId12">
+                    <a:blip r:embed="rId13">
                       <a:extLst>
                         <a:ext uri="{28A0092B-C50C-407E-A947-70E740481C1C}">
                           <a14:useLocalDpi xmlns:a14="http://schemas.microsoft.com/office/drawing/2010/main" val="0"/>
@@ -3174,7 +3081,6 @@
           <w:sz w:val="36"/>
           <w:szCs w:val="44"/>
         </w:rPr>
-        <w:lastRenderedPageBreak/>
         <w:t>This is game scene where the game will be playing.</w:t>
       </w:r>
       <w:r>
@@ -3293,6 +3199,7 @@
           <w:bCs/>
           <w:noProof/>
         </w:rPr>
+        <w:lastRenderedPageBreak/>
         <w:drawing>
           <wp:anchor distT="0" distB="0" distL="114300" distR="114300" simplePos="0" relativeHeight="251658240" behindDoc="0" locked="0" layoutInCell="1" allowOverlap="1" wp14:anchorId="6982DEF6" wp14:editId="3E29CA54">
             <wp:simplePos x="0" y="0"/>
@@ -3317,7 +3224,7 @@
                     <pic:cNvPicPr/>
                   </pic:nvPicPr>
                   <pic:blipFill rotWithShape="1">
-                    <a:blip r:embed="rId13"/>
+                    <a:blip r:embed="rId14"/>
                     <a:srcRect l="16635" t="8853" r="16445" b="21301"/>
                     <a:stretch/>
                   </pic:blipFill>
@@ -3448,7 +3355,6 @@
           <w:bCs/>
           <w:noProof/>
         </w:rPr>
-        <w:lastRenderedPageBreak/>
         <w:drawing>
           <wp:anchor distT="0" distB="0" distL="114300" distR="114300" simplePos="0" relativeHeight="251660288" behindDoc="0" locked="0" layoutInCell="1" allowOverlap="1" wp14:anchorId="6CE31936" wp14:editId="6443C04C">
             <wp:simplePos x="0" y="0"/>
@@ -3473,7 +3379,7 @@
                     <pic:cNvPicPr/>
                   </pic:nvPicPr>
                   <pic:blipFill>
-                    <a:blip r:embed="rId14"/>
+                    <a:blip r:embed="rId15"/>
                     <a:stretch>
                       <a:fillRect/>
                     </a:stretch>
@@ -3570,6 +3476,7 @@
           <w:sz w:val="36"/>
           <w:szCs w:val="44"/>
         </w:rPr>
+        <w:lastRenderedPageBreak/>
         <w:tab/>
         <w:t xml:space="preserve">When </w:t>
       </w:r>
@@ -3660,7 +3567,7 @@
                     <pic:cNvPicPr/>
                   </pic:nvPicPr>
                   <pic:blipFill>
-                    <a:blip r:embed="rId14"/>
+                    <a:blip r:embed="rId15"/>
                     <a:stretch>
                       <a:fillRect/>
                     </a:stretch>
@@ -3756,7 +3663,6 @@
           <w:sz w:val="36"/>
           <w:szCs w:val="44"/>
         </w:rPr>
-        <w:lastRenderedPageBreak/>
         <w:tab/>
         <w:t xml:space="preserve">After win the game, </w:t>
       </w:r>
@@ -3828,6 +3734,7 @@
         <w:rPr>
           <w:noProof/>
         </w:rPr>
+        <w:lastRenderedPageBreak/>
         <w:drawing>
           <wp:anchor distT="0" distB="0" distL="114300" distR="114300" simplePos="0" relativeHeight="251662336" behindDoc="0" locked="0" layoutInCell="1" allowOverlap="1" wp14:anchorId="05BC7477" wp14:editId="09FD35AD">
             <wp:simplePos x="0" y="0"/>
@@ -3852,7 +3759,7 @@
                     <pic:cNvPicPr/>
                   </pic:nvPicPr>
                   <pic:blipFill>
-                    <a:blip r:embed="rId15"/>
+                    <a:blip r:embed="rId16"/>
                     <a:stretch>
                       <a:fillRect/>
                     </a:stretch>
@@ -4166,51 +4073,354 @@
         </w:rPr>
         <w:t xml:space="preserve">1. Package </w:t>
       </w:r>
-      <w:proofErr w:type="spellStart"/>
-      <w:r>
-        <w:rPr>
-          <w:rFonts w:ascii="TH Sarabun New" w:hAnsi="TH Sarabun New" w:cs="TH Sarabun New"/>
-          <w:sz w:val="36"/>
-          <w:szCs w:val="44"/>
-        </w:rPr>
-        <w:t>baseEntity</w:t>
-      </w:r>
-      <w:proofErr w:type="spellEnd"/>
-      <w:r>
-        <w:rPr>
-          <w:rFonts w:ascii="TH Sarabun New" w:hAnsi="TH Sarabun New" w:cs="TH Sarabun New"/>
-          <w:sz w:val="36"/>
-          <w:szCs w:val="44"/>
-        </w:rPr>
-        <w:br/>
-      </w:r>
-      <w:proofErr w:type="spellStart"/>
-      <w:r>
-        <w:rPr>
-          <w:rFonts w:ascii="TH Sarabun New" w:hAnsi="TH Sarabun New" w:cs="TH Sarabun New"/>
-          <w:sz w:val="36"/>
-          <w:szCs w:val="44"/>
-        </w:rPr>
-        <w:t>gergrfgr</w:t>
-      </w:r>
-      <w:proofErr w:type="spellEnd"/>
-    </w:p>
-    <w:p>
-      <w:pPr>
-        <w:rPr>
-          <w:rFonts w:ascii="TH Sarabun New" w:hAnsi="TH Sarabun New" w:cs="TH Sarabun New"/>
-          <w:sz w:val="36"/>
-          <w:szCs w:val="44"/>
-        </w:rPr>
-      </w:pPr>
-      <w:r>
-        <w:rPr>
-          <w:rFonts w:ascii="TH Sarabun New" w:hAnsi="TH Sarabun New" w:cs="TH Sarabun New"/>
-          <w:sz w:val="36"/>
-          <w:szCs w:val="44"/>
-        </w:rPr>
-        <w:t>1.1 class Entity</w:t>
-      </w:r>
+      <w:r>
+        <w:rPr>
+          <w:rFonts w:ascii="TH Sarabun New" w:hAnsi="TH Sarabun New" w:cs="TH Sarabun New"/>
+          <w:sz w:val="36"/>
+          <w:szCs w:val="44"/>
+        </w:rPr>
+        <w:t>component</w:t>
+      </w:r>
+    </w:p>
+    <w:p>
+      <w:pPr>
+        <w:rPr>
+          <w:rFonts w:ascii="TH Sarabun New" w:hAnsi="TH Sarabun New" w:cs="TH Sarabun New"/>
+          <w:sz w:val="36"/>
+          <w:szCs w:val="44"/>
+        </w:rPr>
+      </w:pPr>
+      <w:r>
+        <w:rPr>
+          <w:rFonts w:ascii="TH Sarabun New" w:hAnsi="TH Sarabun New" w:cs="TH Sarabun New"/>
+          <w:sz w:val="36"/>
+          <w:szCs w:val="44"/>
+        </w:rPr>
+        <w:t xml:space="preserve">1.1 </w:t>
+      </w:r>
+      <w:r>
+        <w:rPr>
+          <w:rFonts w:ascii="TH Sarabun New" w:hAnsi="TH Sarabun New" w:cs="TH Sarabun New"/>
+          <w:sz w:val="36"/>
+          <w:szCs w:val="44"/>
+        </w:rPr>
+        <w:t>c</w:t>
+      </w:r>
+      <w:r>
+        <w:rPr>
+          <w:rFonts w:ascii="TH Sarabun New" w:hAnsi="TH Sarabun New" w:cs="TH Sarabun New"/>
+          <w:sz w:val="36"/>
+          <w:szCs w:val="44"/>
+        </w:rPr>
+        <w:t>lass Sprite</w:t>
+      </w:r>
+      <w:r>
+        <w:rPr>
+          <w:rFonts w:ascii="TH Sarabun New" w:hAnsi="TH Sarabun New" w:cs="TH Sarabun New"/>
+          <w:sz w:val="36"/>
+          <w:szCs w:val="44"/>
+        </w:rPr>
+        <w:t xml:space="preserve"> </w:t>
+      </w:r>
+    </w:p>
+    <w:p>
+      <w:pPr>
+        <w:rPr>
+          <w:rFonts w:ascii="TH Sarabun New" w:hAnsi="TH Sarabun New" w:cs="TH Sarabun New"/>
+          <w:sz w:val="36"/>
+          <w:szCs w:val="44"/>
+        </w:rPr>
+      </w:pPr>
+      <w:r>
+        <w:rPr>
+          <w:rFonts w:ascii="TH Sarabun New" w:hAnsi="TH Sarabun New" w:cs="TH Sarabun New"/>
+          <w:sz w:val="36"/>
+          <w:szCs w:val="44"/>
+        </w:rPr>
+        <w:tab/>
+      </w:r>
+      <w:r>
+        <w:rPr>
+          <w:rFonts w:ascii="TH Sarabun New" w:hAnsi="TH Sarabun New" w:cs="TH Sarabun New"/>
+          <w:sz w:val="36"/>
+          <w:szCs w:val="44"/>
+        </w:rPr>
+        <w:t>Contains image data for an in-game sprite.</w:t>
+      </w:r>
+    </w:p>
+    <w:p>
+      <w:pPr>
+        <w:rPr>
+          <w:rFonts w:ascii="TH Sarabun New" w:hAnsi="TH Sarabun New" w:cs="TH Sarabun New"/>
+          <w:sz w:val="36"/>
+          <w:szCs w:val="44"/>
+        </w:rPr>
+      </w:pPr>
+      <w:r>
+        <w:rPr>
+          <w:rFonts w:ascii="TH Sarabun New" w:hAnsi="TH Sarabun New" w:cs="TH Sarabun New"/>
+          <w:sz w:val="36"/>
+          <w:szCs w:val="44"/>
+        </w:rPr>
+        <w:t>1.1.1 Constructors</w:t>
+      </w:r>
+    </w:p>
+    <w:tbl>
+      <w:tblPr>
+        <w:tblStyle w:val="TableGrid"/>
+        <w:tblW w:w="0" w:type="auto"/>
+        <w:tblLook w:val="04A0" w:firstRow="1" w:lastRow="0" w:firstColumn="1" w:lastColumn="0" w:noHBand="0" w:noVBand="1"/>
+      </w:tblPr>
+      <w:tblGrid>
+        <w:gridCol w:w="4489"/>
+        <w:gridCol w:w="4527"/>
+      </w:tblGrid>
+      <w:tr>
+        <w:tc>
+          <w:tcPr>
+            <w:tcW w:w="4508" w:type="dxa"/>
+          </w:tcPr>
+          <w:p>
+            <w:pPr>
+              <w:rPr>
+                <w:rFonts w:ascii="TH Sarabun New" w:hAnsi="TH Sarabun New" w:cs="TH Sarabun New"/>
+                <w:sz w:val="36"/>
+                <w:szCs w:val="44"/>
+              </w:rPr>
+            </w:pPr>
+            <w:r>
+              <w:rPr>
+                <w:rFonts w:ascii="TH Sarabun New" w:hAnsi="TH Sarabun New" w:cs="TH Sarabun New"/>
+                <w:sz w:val="36"/>
+                <w:szCs w:val="44"/>
+              </w:rPr>
+              <w:t xml:space="preserve">+ </w:t>
+            </w:r>
+            <w:proofErr w:type="gramStart"/>
+            <w:r>
+              <w:rPr>
+                <w:rFonts w:ascii="TH Sarabun New" w:hAnsi="TH Sarabun New" w:cs="TH Sarabun New"/>
+                <w:sz w:val="36"/>
+                <w:szCs w:val="44"/>
+              </w:rPr>
+              <w:t>Sprite(</w:t>
+            </w:r>
+            <w:proofErr w:type="gramEnd"/>
+            <w:r>
+              <w:rPr>
+                <w:rFonts w:ascii="TH Sarabun New" w:hAnsi="TH Sarabun New" w:cs="TH Sarabun New"/>
+                <w:sz w:val="36"/>
+                <w:szCs w:val="44"/>
+              </w:rPr>
+              <w:t xml:space="preserve">string </w:t>
+            </w:r>
+            <w:proofErr w:type="spellStart"/>
+            <w:r>
+              <w:rPr>
+                <w:rFonts w:ascii="TH Sarabun New" w:hAnsi="TH Sarabun New" w:cs="TH Sarabun New"/>
+                <w:sz w:val="36"/>
+                <w:szCs w:val="44"/>
+              </w:rPr>
+              <w:t>filepath</w:t>
+            </w:r>
+            <w:proofErr w:type="spellEnd"/>
+            <w:r>
+              <w:rPr>
+                <w:rFonts w:ascii="TH Sarabun New" w:hAnsi="TH Sarabun New" w:cs="TH Sarabun New"/>
+                <w:sz w:val="36"/>
+                <w:szCs w:val="44"/>
+              </w:rPr>
+              <w:t>)</w:t>
+            </w:r>
+          </w:p>
+        </w:tc>
+        <w:tc>
+          <w:tcPr>
+            <w:tcW w:w="4508" w:type="dxa"/>
+          </w:tcPr>
+          <w:p>
+            <w:pPr>
+              <w:rPr>
+                <w:rFonts w:ascii="TH Sarabun New" w:hAnsi="TH Sarabun New" w:cs="TH Sarabun New"/>
+                <w:sz w:val="36"/>
+                <w:szCs w:val="44"/>
+              </w:rPr>
+            </w:pPr>
+            <w:r>
+              <w:rPr>
+                <w:rFonts w:ascii="TH Sarabun New" w:hAnsi="TH Sarabun New" w:cs="TH Sarabun New"/>
+                <w:sz w:val="36"/>
+                <w:szCs w:val="44"/>
+              </w:rPr>
+              <w:t>Initialize these fields</w:t>
+            </w:r>
+            <w:r>
+              <w:rPr>
+                <w:rFonts w:ascii="TH Sarabun New" w:hAnsi="TH Sarabun New" w:cs="TH Sarabun New"/>
+                <w:sz w:val="36"/>
+                <w:szCs w:val="44"/>
+              </w:rPr>
+              <w:t>:</w:t>
+            </w:r>
+          </w:p>
+          <w:p>
+            <w:pPr>
+              <w:rPr>
+                <w:rFonts w:ascii="TH Sarabun New" w:hAnsi="TH Sarabun New" w:cs="TH Sarabun New"/>
+                <w:sz w:val="36"/>
+                <w:szCs w:val="44"/>
+              </w:rPr>
+            </w:pPr>
+            <w:r>
+              <w:rPr>
+                <w:rFonts w:ascii="TH Sarabun New" w:hAnsi="TH Sarabun New" w:cs="TH Sarabun New"/>
+                <w:sz w:val="36"/>
+                <w:szCs w:val="44"/>
+              </w:rPr>
+              <w:t xml:space="preserve">Set </w:t>
+            </w:r>
+            <w:proofErr w:type="spellStart"/>
+            <w:proofErr w:type="gramStart"/>
+            <w:r>
+              <w:rPr>
+                <w:rFonts w:ascii="TH Sarabun New" w:hAnsi="TH Sarabun New" w:cs="TH Sarabun New"/>
+                <w:sz w:val="36"/>
+                <w:szCs w:val="44"/>
+              </w:rPr>
+              <w:t>this.filepath</w:t>
+            </w:r>
+            <w:proofErr w:type="spellEnd"/>
+            <w:proofErr w:type="gramEnd"/>
+            <w:r>
+              <w:rPr>
+                <w:rFonts w:ascii="TH Sarabun New" w:hAnsi="TH Sarabun New" w:cs="TH Sarabun New"/>
+                <w:sz w:val="36"/>
+                <w:szCs w:val="44"/>
+              </w:rPr>
+              <w:t xml:space="preserve"> as the argument </w:t>
+            </w:r>
+            <w:proofErr w:type="spellStart"/>
+            <w:r>
+              <w:rPr>
+                <w:rFonts w:ascii="TH Sarabun New" w:hAnsi="TH Sarabun New" w:cs="TH Sarabun New"/>
+                <w:sz w:val="36"/>
+                <w:szCs w:val="44"/>
+              </w:rPr>
+              <w:t>filepath</w:t>
+            </w:r>
+            <w:proofErr w:type="spellEnd"/>
+          </w:p>
+          <w:p>
+            <w:pPr>
+              <w:rPr>
+                <w:rFonts w:ascii="TH Sarabun New" w:hAnsi="TH Sarabun New" w:cs="TH Sarabun New"/>
+                <w:sz w:val="36"/>
+                <w:szCs w:val="44"/>
+              </w:rPr>
+            </w:pPr>
+            <w:r>
+              <w:rPr>
+                <w:rFonts w:ascii="TH Sarabun New" w:hAnsi="TH Sarabun New" w:cs="TH Sarabun New"/>
+                <w:sz w:val="36"/>
+                <w:szCs w:val="44"/>
+              </w:rPr>
+              <w:t xml:space="preserve">Set image using new </w:t>
+            </w:r>
+            <w:proofErr w:type="gramStart"/>
+            <w:r>
+              <w:rPr>
+                <w:rFonts w:ascii="TH Sarabun New" w:hAnsi="TH Sarabun New" w:cs="TH Sarabun New"/>
+                <w:sz w:val="36"/>
+                <w:szCs w:val="44"/>
+              </w:rPr>
+              <w:t>Image(</w:t>
+            </w:r>
+            <w:proofErr w:type="spellStart"/>
+            <w:proofErr w:type="gramEnd"/>
+            <w:r>
+              <w:rPr>
+                <w:rFonts w:ascii="TH Sarabun New" w:hAnsi="TH Sarabun New" w:cs="TH Sarabun New"/>
+                <w:sz w:val="36"/>
+                <w:szCs w:val="44"/>
+              </w:rPr>
+              <w:t>ClassLoader.getSystemResource</w:t>
+            </w:r>
+            <w:proofErr w:type="spellEnd"/>
+            <w:r>
+              <w:rPr>
+                <w:rFonts w:ascii="TH Sarabun New" w:hAnsi="TH Sarabun New" w:cs="TH Sarabun New"/>
+                <w:sz w:val="36"/>
+                <w:szCs w:val="44"/>
+              </w:rPr>
+              <w:t>(</w:t>
+            </w:r>
+          </w:p>
+          <w:p>
+            <w:pPr>
+              <w:rPr>
+                <w:rFonts w:ascii="TH Sarabun New" w:hAnsi="TH Sarabun New" w:cs="TH Sarabun New"/>
+                <w:sz w:val="36"/>
+                <w:szCs w:val="44"/>
+              </w:rPr>
+            </w:pPr>
+            <w:proofErr w:type="spellStart"/>
+            <w:proofErr w:type="gramStart"/>
+            <w:r>
+              <w:rPr>
+                <w:rFonts w:ascii="TH Sarabun New" w:hAnsi="TH Sarabun New" w:cs="TH Sarabun New"/>
+                <w:sz w:val="36"/>
+                <w:szCs w:val="44"/>
+              </w:rPr>
+              <w:t>this.filepath</w:t>
+            </w:r>
+            <w:proofErr w:type="spellEnd"/>
+            <w:proofErr w:type="gramEnd"/>
+            <w:r>
+              <w:rPr>
+                <w:rFonts w:ascii="TH Sarabun New" w:hAnsi="TH Sarabun New" w:cs="TH Sarabun New"/>
+                <w:sz w:val="36"/>
+                <w:szCs w:val="44"/>
+              </w:rPr>
+              <w:t>).</w:t>
+            </w:r>
+            <w:proofErr w:type="spellStart"/>
+            <w:r>
+              <w:rPr>
+                <w:rFonts w:ascii="TH Sarabun New" w:hAnsi="TH Sarabun New" w:cs="TH Sarabun New"/>
+                <w:sz w:val="36"/>
+                <w:szCs w:val="44"/>
+              </w:rPr>
+              <w:t>toString</w:t>
+            </w:r>
+            <w:proofErr w:type="spellEnd"/>
+            <w:r>
+              <w:rPr>
+                <w:rFonts w:ascii="TH Sarabun New" w:hAnsi="TH Sarabun New" w:cs="TH Sarabun New"/>
+                <w:sz w:val="36"/>
+                <w:szCs w:val="44"/>
+              </w:rPr>
+              <w:t>()</w:t>
+            </w:r>
+            <w:r>
+              <w:rPr>
+                <w:rFonts w:ascii="TH Sarabun New" w:hAnsi="TH Sarabun New" w:cs="TH Sarabun New"/>
+                <w:sz w:val="36"/>
+                <w:szCs w:val="44"/>
+              </w:rPr>
+              <w:t>)</w:t>
+            </w:r>
+          </w:p>
+        </w:tc>
+      </w:tr>
+    </w:tbl>
+    <w:p>
+      <w:pPr>
+        <w:rPr>
+          <w:rFonts w:ascii="TH Sarabun New" w:hAnsi="TH Sarabun New" w:cs="TH Sarabun New"/>
+          <w:sz w:val="36"/>
+          <w:szCs w:val="44"/>
+        </w:rPr>
+      </w:pPr>
     </w:p>
     <w:p>
       <w:pPr>
@@ -4227,7 +4437,23 @@
           <w:sz w:val="36"/>
           <w:szCs w:val="44"/>
         </w:rPr>
-        <w:t>1.1.1 Fields</w:t>
+        <w:t>1.1.</w:t>
+      </w:r>
+      <w:r>
+        <w:rPr>
+          <w:rFonts w:ascii="TH Sarabun New" w:hAnsi="TH Sarabun New" w:cs="TH Sarabun New"/>
+          <w:sz w:val="36"/>
+          <w:szCs w:val="44"/>
+        </w:rPr>
+        <w:t>2</w:t>
+      </w:r>
+      <w:r>
+        <w:rPr>
+          <w:rFonts w:ascii="TH Sarabun New" w:hAnsi="TH Sarabun New" w:cs="TH Sarabun New"/>
+          <w:sz w:val="36"/>
+          <w:szCs w:val="44"/>
+        </w:rPr>
+        <w:t xml:space="preserve"> Fields</w:t>
       </w:r>
     </w:p>
     <w:tbl>
@@ -4253,80 +4479,102 @@
                 <w:szCs w:val="44"/>
               </w:rPr>
             </w:pPr>
-          </w:p>
-        </w:tc>
-        <w:tc>
-          <w:tcPr>
-            <w:tcW w:w="4508" w:type="dxa"/>
-          </w:tcPr>
-          <w:p>
-            <w:pPr>
-              <w:rPr>
-                <w:rFonts w:ascii="TH Sarabun New" w:hAnsi="TH Sarabun New" w:cs="TH Sarabun New"/>
-                <w:sz w:val="36"/>
-                <w:szCs w:val="44"/>
-              </w:rPr>
-            </w:pPr>
-          </w:p>
-        </w:tc>
-      </w:tr>
-      <w:tr>
-        <w:tc>
-          <w:tcPr>
-            <w:tcW w:w="4508" w:type="dxa"/>
-          </w:tcPr>
-          <w:p>
-            <w:pPr>
-              <w:rPr>
-                <w:rFonts w:ascii="TH Sarabun New" w:hAnsi="TH Sarabun New" w:cs="TH Sarabun New"/>
-                <w:sz w:val="36"/>
-                <w:szCs w:val="44"/>
-              </w:rPr>
-            </w:pPr>
-          </w:p>
-        </w:tc>
-        <w:tc>
-          <w:tcPr>
-            <w:tcW w:w="4508" w:type="dxa"/>
-          </w:tcPr>
-          <w:p>
-            <w:pPr>
-              <w:rPr>
-                <w:rFonts w:ascii="TH Sarabun New" w:hAnsi="TH Sarabun New" w:cs="TH Sarabun New"/>
-                <w:sz w:val="36"/>
-                <w:szCs w:val="44"/>
-              </w:rPr>
-            </w:pPr>
-          </w:p>
-        </w:tc>
-      </w:tr>
-      <w:tr>
-        <w:tc>
-          <w:tcPr>
-            <w:tcW w:w="4508" w:type="dxa"/>
-          </w:tcPr>
-          <w:p>
-            <w:pPr>
-              <w:rPr>
-                <w:rFonts w:ascii="TH Sarabun New" w:hAnsi="TH Sarabun New" w:cs="TH Sarabun New"/>
-                <w:sz w:val="36"/>
-                <w:szCs w:val="44"/>
-              </w:rPr>
-            </w:pPr>
-          </w:p>
-        </w:tc>
-        <w:tc>
-          <w:tcPr>
-            <w:tcW w:w="4508" w:type="dxa"/>
-          </w:tcPr>
-          <w:p>
-            <w:pPr>
-              <w:rPr>
-                <w:rFonts w:ascii="TH Sarabun New" w:hAnsi="TH Sarabun New" w:cs="TH Sarabun New"/>
-                <w:sz w:val="36"/>
-                <w:szCs w:val="44"/>
-              </w:rPr>
-            </w:pPr>
+            <w:r>
+              <w:rPr>
+                <w:rFonts w:ascii="TH Sarabun New" w:hAnsi="TH Sarabun New" w:cs="TH Sarabun New"/>
+                <w:sz w:val="36"/>
+                <w:szCs w:val="44"/>
+              </w:rPr>
+              <w:t xml:space="preserve">-Image </w:t>
+            </w:r>
+            <w:proofErr w:type="spellStart"/>
+            <w:r>
+              <w:rPr>
+                <w:rFonts w:ascii="TH Sarabun New" w:hAnsi="TH Sarabun New" w:cs="TH Sarabun New"/>
+                <w:sz w:val="36"/>
+                <w:szCs w:val="44"/>
+              </w:rPr>
+              <w:t>image</w:t>
+            </w:r>
+            <w:proofErr w:type="spellEnd"/>
+          </w:p>
+        </w:tc>
+        <w:tc>
+          <w:tcPr>
+            <w:tcW w:w="4508" w:type="dxa"/>
+          </w:tcPr>
+          <w:p>
+            <w:pPr>
+              <w:rPr>
+                <w:rFonts w:ascii="TH Sarabun New" w:hAnsi="TH Sarabun New" w:cs="TH Sarabun New"/>
+                <w:sz w:val="36"/>
+                <w:szCs w:val="44"/>
+              </w:rPr>
+            </w:pPr>
+            <w:r>
+              <w:rPr>
+                <w:rFonts w:ascii="TH Sarabun New" w:hAnsi="TH Sarabun New" w:cs="TH Sarabun New"/>
+                <w:sz w:val="36"/>
+                <w:szCs w:val="44"/>
+              </w:rPr>
+              <w:t>Image object contains sprite’s image</w:t>
+            </w:r>
+          </w:p>
+        </w:tc>
+      </w:tr>
+      <w:tr>
+        <w:tc>
+          <w:tcPr>
+            <w:tcW w:w="4508" w:type="dxa"/>
+          </w:tcPr>
+          <w:p>
+            <w:pPr>
+              <w:rPr>
+                <w:rFonts w:ascii="TH Sarabun New" w:hAnsi="TH Sarabun New" w:cs="TH Sarabun New"/>
+                <w:sz w:val="36"/>
+                <w:szCs w:val="44"/>
+              </w:rPr>
+            </w:pPr>
+            <w:r>
+              <w:rPr>
+                <w:rFonts w:ascii="TH Sarabun New" w:hAnsi="TH Sarabun New" w:cs="TH Sarabun New"/>
+                <w:sz w:val="36"/>
+                <w:szCs w:val="44"/>
+              </w:rPr>
+              <w:t xml:space="preserve">-String </w:t>
+            </w:r>
+            <w:proofErr w:type="spellStart"/>
+            <w:r>
+              <w:rPr>
+                <w:rFonts w:ascii="TH Sarabun New" w:hAnsi="TH Sarabun New" w:cs="TH Sarabun New"/>
+                <w:sz w:val="36"/>
+                <w:szCs w:val="44"/>
+              </w:rPr>
+              <w:t>filepath</w:t>
+            </w:r>
+            <w:proofErr w:type="spellEnd"/>
+          </w:p>
+        </w:tc>
+        <w:tc>
+          <w:tcPr>
+            <w:tcW w:w="4508" w:type="dxa"/>
+          </w:tcPr>
+          <w:p>
+            <w:pPr>
+              <w:rPr>
+                <w:rFonts w:ascii="TH Sarabun New" w:hAnsi="TH Sarabun New" w:cs="TH Sarabun New"/>
+                <w:sz w:val="36"/>
+                <w:szCs w:val="44"/>
+              </w:rPr>
+            </w:pPr>
+            <w:r>
+              <w:rPr>
+                <w:rFonts w:ascii="TH Sarabun New" w:hAnsi="TH Sarabun New" w:cs="TH Sarabun New"/>
+                <w:sz w:val="36"/>
+                <w:szCs w:val="44"/>
+              </w:rPr>
+              <w:t>The image’s file path</w:t>
+            </w:r>
           </w:p>
         </w:tc>
       </w:tr>
@@ -4370,13 +4618,40 @@
           <w:szCs w:val="44"/>
         </w:rPr>
       </w:pPr>
-      <w:r>
-        <w:rPr>
-          <w:rFonts w:ascii="TH Sarabun New" w:hAnsi="TH Sarabun New" w:cs="TH Sarabun New"/>
-          <w:sz w:val="36"/>
-          <w:szCs w:val="44"/>
-        </w:rPr>
-        <w:t>1.1.2 Methods</w:t>
+    </w:p>
+    <w:p>
+      <w:pPr>
+        <w:spacing w:before="360" w:after="0"/>
+        <w:rPr>
+          <w:rFonts w:ascii="TH Sarabun New" w:hAnsi="TH Sarabun New" w:cs="TH Sarabun New"/>
+          <w:sz w:val="36"/>
+          <w:szCs w:val="44"/>
+        </w:rPr>
+      </w:pPr>
+      <w:r>
+        <w:rPr>
+          <w:rFonts w:ascii="TH Sarabun New" w:hAnsi="TH Sarabun New" w:cs="TH Sarabun New"/>
+          <w:sz w:val="36"/>
+          <w:szCs w:val="44"/>
+        </w:rPr>
+        <w:lastRenderedPageBreak/>
+        <w:t>1.1.</w:t>
+      </w:r>
+      <w:r>
+        <w:rPr>
+          <w:rFonts w:ascii="TH Sarabun New" w:hAnsi="TH Sarabun New" w:cs="TH Sarabun New"/>
+          <w:sz w:val="36"/>
+          <w:szCs w:val="44"/>
+        </w:rPr>
+        <w:t>3</w:t>
+      </w:r>
+      <w:r>
+        <w:rPr>
+          <w:rFonts w:ascii="TH Sarabun New" w:hAnsi="TH Sarabun New" w:cs="TH Sarabun New"/>
+          <w:sz w:val="36"/>
+          <w:szCs w:val="44"/>
+        </w:rPr>
+        <w:t xml:space="preserve"> Methods</w:t>
       </w:r>
     </w:p>
     <w:tbl>
@@ -4402,96 +4677,116 @@
                 <w:szCs w:val="44"/>
               </w:rPr>
             </w:pPr>
-          </w:p>
-        </w:tc>
-        <w:tc>
-          <w:tcPr>
-            <w:tcW w:w="4508" w:type="dxa"/>
-          </w:tcPr>
-          <w:p>
-            <w:pPr>
-              <w:rPr>
-                <w:rFonts w:ascii="TH Sarabun New" w:hAnsi="TH Sarabun New" w:cs="TH Sarabun New"/>
-                <w:sz w:val="36"/>
-                <w:szCs w:val="44"/>
-              </w:rPr>
-            </w:pPr>
-          </w:p>
-        </w:tc>
-      </w:tr>
-      <w:tr>
-        <w:tc>
-          <w:tcPr>
-            <w:tcW w:w="4508" w:type="dxa"/>
-          </w:tcPr>
-          <w:p>
-            <w:pPr>
-              <w:rPr>
-                <w:rFonts w:ascii="TH Sarabun New" w:hAnsi="TH Sarabun New" w:cs="TH Sarabun New"/>
-                <w:sz w:val="36"/>
-                <w:szCs w:val="44"/>
-              </w:rPr>
-            </w:pPr>
-          </w:p>
-        </w:tc>
-        <w:tc>
-          <w:tcPr>
-            <w:tcW w:w="4508" w:type="dxa"/>
-          </w:tcPr>
-          <w:p>
-            <w:pPr>
-              <w:rPr>
-                <w:rFonts w:ascii="TH Sarabun New" w:hAnsi="TH Sarabun New" w:cs="TH Sarabun New"/>
-                <w:sz w:val="36"/>
-                <w:szCs w:val="44"/>
-              </w:rPr>
-            </w:pPr>
-          </w:p>
-        </w:tc>
-      </w:tr>
-      <w:tr>
-        <w:tc>
-          <w:tcPr>
-            <w:tcW w:w="4508" w:type="dxa"/>
-          </w:tcPr>
-          <w:p>
-            <w:pPr>
-              <w:rPr>
-                <w:rFonts w:ascii="TH Sarabun New" w:hAnsi="TH Sarabun New" w:cs="TH Sarabun New"/>
-                <w:sz w:val="36"/>
-                <w:szCs w:val="44"/>
-              </w:rPr>
-            </w:pPr>
-          </w:p>
-        </w:tc>
-        <w:tc>
-          <w:tcPr>
-            <w:tcW w:w="4508" w:type="dxa"/>
-          </w:tcPr>
-          <w:p>
-            <w:pPr>
-              <w:rPr>
-                <w:rFonts w:ascii="TH Sarabun New" w:hAnsi="TH Sarabun New" w:cs="TH Sarabun New"/>
-                <w:sz w:val="36"/>
-                <w:szCs w:val="44"/>
-              </w:rPr>
-            </w:pPr>
-          </w:p>
-        </w:tc>
-      </w:tr>
-      <w:tr>
-        <w:tc>
-          <w:tcPr>
-            <w:tcW w:w="4508" w:type="dxa"/>
-          </w:tcPr>
-          <w:p>
-            <w:pPr>
-              <w:rPr>
-                <w:rFonts w:ascii="TH Sarabun New" w:hAnsi="TH Sarabun New" w:cs="TH Sarabun New"/>
-                <w:sz w:val="36"/>
-                <w:szCs w:val="44"/>
-              </w:rPr>
-            </w:pPr>
+            <w:r>
+              <w:rPr>
+                <w:rFonts w:ascii="TH Sarabun New" w:hAnsi="TH Sarabun New" w:cs="TH Sarabun New"/>
+                <w:sz w:val="36"/>
+                <w:szCs w:val="44"/>
+              </w:rPr>
+              <w:t xml:space="preserve">+void </w:t>
+            </w:r>
+            <w:proofErr w:type="spellStart"/>
+            <w:proofErr w:type="gramStart"/>
+            <w:r>
+              <w:rPr>
+                <w:rFonts w:ascii="TH Sarabun New" w:hAnsi="TH Sarabun New" w:cs="TH Sarabun New"/>
+                <w:sz w:val="36"/>
+                <w:szCs w:val="44"/>
+              </w:rPr>
+              <w:t>loadImage</w:t>
+            </w:r>
+            <w:proofErr w:type="spellEnd"/>
+            <w:r>
+              <w:rPr>
+                <w:rFonts w:ascii="TH Sarabun New" w:hAnsi="TH Sarabun New" w:cs="TH Sarabun New"/>
+                <w:sz w:val="36"/>
+                <w:szCs w:val="44"/>
+              </w:rPr>
+              <w:t>(</w:t>
+            </w:r>
+            <w:proofErr w:type="gramEnd"/>
+            <w:r>
+              <w:rPr>
+                <w:rFonts w:ascii="TH Sarabun New" w:hAnsi="TH Sarabun New" w:cs="TH Sarabun New"/>
+                <w:sz w:val="36"/>
+                <w:szCs w:val="44"/>
+              </w:rPr>
+              <w:t>)</w:t>
+            </w:r>
+          </w:p>
+        </w:tc>
+        <w:tc>
+          <w:tcPr>
+            <w:tcW w:w="4508" w:type="dxa"/>
+          </w:tcPr>
+          <w:p>
+            <w:pPr>
+              <w:rPr>
+                <w:rFonts w:ascii="TH Sarabun New" w:hAnsi="TH Sarabun New" w:cs="TH Sarabun New"/>
+                <w:sz w:val="36"/>
+                <w:szCs w:val="44"/>
+              </w:rPr>
+            </w:pPr>
+            <w:r>
+              <w:rPr>
+                <w:rFonts w:ascii="TH Sarabun New" w:hAnsi="TH Sarabun New" w:cs="TH Sarabun New"/>
+                <w:sz w:val="36"/>
+                <w:szCs w:val="44"/>
+              </w:rPr>
+              <w:t xml:space="preserve"> Load image from </w:t>
+            </w:r>
+            <w:proofErr w:type="spellStart"/>
+            <w:r>
+              <w:rPr>
+                <w:rFonts w:ascii="TH Sarabun New" w:hAnsi="TH Sarabun New" w:cs="TH Sarabun New"/>
+                <w:sz w:val="36"/>
+                <w:szCs w:val="44"/>
+              </w:rPr>
+              <w:t>filepath</w:t>
+            </w:r>
+            <w:proofErr w:type="spellEnd"/>
+            <w:r>
+              <w:rPr>
+                <w:rFonts w:ascii="TH Sarabun New" w:hAnsi="TH Sarabun New" w:cs="TH Sarabun New"/>
+                <w:sz w:val="36"/>
+                <w:szCs w:val="44"/>
+              </w:rPr>
+              <w:t xml:space="preserve"> to image</w:t>
+            </w:r>
+          </w:p>
+        </w:tc>
+      </w:tr>
+      <w:tr>
+        <w:tc>
+          <w:tcPr>
+            <w:tcW w:w="4508" w:type="dxa"/>
+          </w:tcPr>
+          <w:p>
+            <w:pPr>
+              <w:rPr>
+                <w:rFonts w:ascii="TH Sarabun New" w:hAnsi="TH Sarabun New" w:cs="TH Sarabun New"/>
+                <w:sz w:val="36"/>
+                <w:szCs w:val="44"/>
+              </w:rPr>
+            </w:pPr>
+            <w:r>
+              <w:rPr>
+                <w:rFonts w:ascii="TH Sarabun New" w:hAnsi="TH Sarabun New" w:cs="TH Sarabun New"/>
+                <w:sz w:val="36"/>
+                <w:szCs w:val="44"/>
+              </w:rPr>
+              <w:t xml:space="preserve">Getters for each </w:t>
+            </w:r>
+            <w:proofErr w:type="gramStart"/>
+            <w:r>
+              <w:rPr>
+                <w:rFonts w:ascii="TH Sarabun New" w:hAnsi="TH Sarabun New" w:cs="TH Sarabun New"/>
+                <w:sz w:val="36"/>
+                <w:szCs w:val="44"/>
+              </w:rPr>
+              <w:t>fields</w:t>
+            </w:r>
+            <w:proofErr w:type="gramEnd"/>
           </w:p>
         </w:tc>
         <w:tc>
@@ -4525,8 +4820,69 @@
           <w:sz w:val="36"/>
           <w:szCs w:val="44"/>
         </w:rPr>
-        <w:lastRenderedPageBreak/>
-        <w:t>1.2 ...</w:t>
+        <w:t xml:space="preserve">2 Package </w:t>
+      </w:r>
+      <w:proofErr w:type="spellStart"/>
+      <w:proofErr w:type="gramStart"/>
+      <w:r>
+        <w:rPr>
+          <w:rFonts w:ascii="TH Sarabun New" w:hAnsi="TH Sarabun New" w:cs="TH Sarabun New"/>
+          <w:sz w:val="36"/>
+          <w:szCs w:val="44"/>
+        </w:rPr>
+        <w:t>entity.base</w:t>
+      </w:r>
+      <w:proofErr w:type="spellEnd"/>
+      <w:proofErr w:type="gramEnd"/>
+    </w:p>
+    <w:p>
+      <w:pPr>
+        <w:spacing w:before="360"/>
+        <w:rPr>
+          <w:rFonts w:ascii="TH Sarabun New" w:hAnsi="TH Sarabun New" w:cs="TH Sarabun New"/>
+          <w:sz w:val="36"/>
+          <w:szCs w:val="44"/>
+        </w:rPr>
+      </w:pPr>
+      <w:r>
+        <w:rPr>
+          <w:rFonts w:ascii="TH Sarabun New" w:hAnsi="TH Sarabun New" w:cs="TH Sarabun New"/>
+          <w:sz w:val="36"/>
+          <w:szCs w:val="44"/>
+        </w:rPr>
+        <w:t>2.1</w:t>
+      </w:r>
+      <w:r>
+        <w:rPr>
+          <w:rFonts w:ascii="TH Sarabun New" w:hAnsi="TH Sarabun New" w:cs="TH Sarabun New"/>
+          <w:sz w:val="36"/>
+          <w:szCs w:val="44"/>
+        </w:rPr>
+        <w:t xml:space="preserve"> </w:t>
+      </w:r>
+      <w:r>
+        <w:rPr>
+          <w:rFonts w:ascii="TH Sarabun New" w:hAnsi="TH Sarabun New" w:cs="TH Sarabun New"/>
+          <w:sz w:val="36"/>
+          <w:szCs w:val="44"/>
+        </w:rPr>
+        <w:t xml:space="preserve">abstract </w:t>
+      </w:r>
+      <w:r>
+        <w:rPr>
+          <w:rFonts w:ascii="TH Sarabun New" w:hAnsi="TH Sarabun New" w:cs="TH Sarabun New"/>
+          <w:sz w:val="36"/>
+          <w:szCs w:val="44"/>
+        </w:rPr>
+        <w:t>c</w:t>
+      </w:r>
+      <w:r>
+        <w:rPr>
+          <w:rFonts w:ascii="TH Sarabun New" w:hAnsi="TH Sarabun New" w:cs="TH Sarabun New"/>
+          <w:sz w:val="36"/>
+          <w:szCs w:val="44"/>
+        </w:rPr>
+        <w:t>lass Entity</w:t>
       </w:r>
       <w:r>
         <w:rPr>
@@ -4536,16 +4892,15 @@
         </w:rPr>
         <w:br/>
       </w:r>
-      <w:proofErr w:type="spellStart"/>
-      <w:r>
-        <w:rPr>
-          <w:rFonts w:ascii="TH Sarabun New" w:hAnsi="TH Sarabun New" w:cs="TH Sarabun New"/>
-          <w:sz w:val="36"/>
-          <w:szCs w:val="44"/>
-        </w:rPr>
-        <w:t>sthsrgsr</w:t>
-      </w:r>
-      <w:proofErr w:type="spellEnd"/>
+      <w:r>
+        <w:rPr>
+          <w:rFonts w:ascii="TH Sarabun New" w:hAnsi="TH Sarabun New" w:cs="TH Sarabun New"/>
+          <w:sz w:val="36"/>
+          <w:szCs w:val="44"/>
+        </w:rPr>
+        <w:tab/>
+        <w:t>A base structure for all entities that will exist in the game.</w:t>
+      </w:r>
     </w:p>
     <w:p>
       <w:pPr>
@@ -4562,23 +4917,15 @@
           <w:sz w:val="36"/>
           <w:szCs w:val="44"/>
         </w:rPr>
-        <w:t>1.</w:t>
-      </w:r>
-      <w:r>
-        <w:rPr>
-          <w:rFonts w:ascii="TH Sarabun New" w:hAnsi="TH Sarabun New" w:cs="TH Sarabun New"/>
-          <w:sz w:val="36"/>
-          <w:szCs w:val="44"/>
-        </w:rPr>
-        <w:t>2</w:t>
-      </w:r>
-      <w:r>
-        <w:rPr>
-          <w:rFonts w:ascii="TH Sarabun New" w:hAnsi="TH Sarabun New" w:cs="TH Sarabun New"/>
-          <w:sz w:val="36"/>
-          <w:szCs w:val="44"/>
-        </w:rPr>
-        <w:t>.1 Fields</w:t>
+        <w:t>2.1.1</w:t>
+      </w:r>
+      <w:r>
+        <w:rPr>
+          <w:rFonts w:ascii="TH Sarabun New" w:hAnsi="TH Sarabun New" w:cs="TH Sarabun New"/>
+          <w:sz w:val="36"/>
+          <w:szCs w:val="44"/>
+        </w:rPr>
+        <w:t xml:space="preserve"> Fields</w:t>
       </w:r>
     </w:p>
     <w:tbl>
@@ -4604,110 +4951,302 @@
                 <w:szCs w:val="44"/>
               </w:rPr>
             </w:pPr>
-          </w:p>
-        </w:tc>
-        <w:tc>
-          <w:tcPr>
-            <w:tcW w:w="4508" w:type="dxa"/>
-          </w:tcPr>
-          <w:p>
-            <w:pPr>
-              <w:rPr>
-                <w:rFonts w:ascii="TH Sarabun New" w:hAnsi="TH Sarabun New" w:cs="TH Sarabun New"/>
-                <w:sz w:val="36"/>
-                <w:szCs w:val="44"/>
-              </w:rPr>
-            </w:pPr>
-          </w:p>
-        </w:tc>
-      </w:tr>
-      <w:tr>
-        <w:tc>
-          <w:tcPr>
-            <w:tcW w:w="4508" w:type="dxa"/>
-          </w:tcPr>
-          <w:p>
-            <w:pPr>
-              <w:rPr>
-                <w:rFonts w:ascii="TH Sarabun New" w:hAnsi="TH Sarabun New" w:cs="TH Sarabun New"/>
-                <w:sz w:val="36"/>
-                <w:szCs w:val="44"/>
-              </w:rPr>
-            </w:pPr>
-          </w:p>
-        </w:tc>
-        <w:tc>
-          <w:tcPr>
-            <w:tcW w:w="4508" w:type="dxa"/>
-          </w:tcPr>
-          <w:p>
-            <w:pPr>
-              <w:rPr>
-                <w:rFonts w:ascii="TH Sarabun New" w:hAnsi="TH Sarabun New" w:cs="TH Sarabun New"/>
-                <w:sz w:val="36"/>
-                <w:szCs w:val="44"/>
-              </w:rPr>
-            </w:pPr>
-          </w:p>
-        </w:tc>
-      </w:tr>
-      <w:tr>
-        <w:tc>
-          <w:tcPr>
-            <w:tcW w:w="4508" w:type="dxa"/>
-          </w:tcPr>
-          <w:p>
-            <w:pPr>
-              <w:rPr>
-                <w:rFonts w:ascii="TH Sarabun New" w:hAnsi="TH Sarabun New" w:cs="TH Sarabun New"/>
-                <w:sz w:val="36"/>
-                <w:szCs w:val="44"/>
-              </w:rPr>
-            </w:pPr>
-          </w:p>
-        </w:tc>
-        <w:tc>
-          <w:tcPr>
-            <w:tcW w:w="4508" w:type="dxa"/>
-          </w:tcPr>
-          <w:p>
-            <w:pPr>
-              <w:rPr>
-                <w:rFonts w:ascii="TH Sarabun New" w:hAnsi="TH Sarabun New" w:cs="TH Sarabun New"/>
-                <w:sz w:val="36"/>
-                <w:szCs w:val="44"/>
-              </w:rPr>
-            </w:pPr>
-          </w:p>
-        </w:tc>
-      </w:tr>
-      <w:tr>
-        <w:tc>
-          <w:tcPr>
-            <w:tcW w:w="4508" w:type="dxa"/>
-          </w:tcPr>
-          <w:p>
-            <w:pPr>
-              <w:rPr>
-                <w:rFonts w:ascii="TH Sarabun New" w:hAnsi="TH Sarabun New" w:cs="TH Sarabun New"/>
-                <w:sz w:val="36"/>
-                <w:szCs w:val="44"/>
-              </w:rPr>
-            </w:pPr>
-          </w:p>
-        </w:tc>
-        <w:tc>
-          <w:tcPr>
-            <w:tcW w:w="4508" w:type="dxa"/>
-          </w:tcPr>
-          <w:p>
-            <w:pPr>
-              <w:rPr>
-                <w:rFonts w:ascii="TH Sarabun New" w:hAnsi="TH Sarabun New" w:cs="TH Sarabun New"/>
-                <w:sz w:val="36"/>
-                <w:szCs w:val="44"/>
-              </w:rPr>
-            </w:pPr>
+            <w:r>
+              <w:rPr>
+                <w:rFonts w:ascii="TH Sarabun New" w:hAnsi="TH Sarabun New" w:cs="TH Sarabun New"/>
+                <w:sz w:val="36"/>
+                <w:szCs w:val="44"/>
+              </w:rPr>
+              <w:t>-double x</w:t>
+            </w:r>
+          </w:p>
+        </w:tc>
+        <w:tc>
+          <w:tcPr>
+            <w:tcW w:w="4508" w:type="dxa"/>
+          </w:tcPr>
+          <w:p>
+            <w:pPr>
+              <w:rPr>
+                <w:rFonts w:ascii="TH Sarabun New" w:hAnsi="TH Sarabun New" w:cs="TH Sarabun New"/>
+                <w:sz w:val="36"/>
+                <w:szCs w:val="44"/>
+              </w:rPr>
+            </w:pPr>
+            <w:r>
+              <w:rPr>
+                <w:rFonts w:ascii="TH Sarabun New" w:hAnsi="TH Sarabun New" w:cs="TH Sarabun New"/>
+                <w:sz w:val="36"/>
+                <w:szCs w:val="44"/>
+              </w:rPr>
+              <w:t>Coordinate x of the entity</w:t>
+            </w:r>
+          </w:p>
+        </w:tc>
+      </w:tr>
+      <w:tr>
+        <w:tc>
+          <w:tcPr>
+            <w:tcW w:w="4508" w:type="dxa"/>
+          </w:tcPr>
+          <w:p>
+            <w:pPr>
+              <w:rPr>
+                <w:rFonts w:ascii="TH Sarabun New" w:hAnsi="TH Sarabun New" w:cs="TH Sarabun New"/>
+                <w:sz w:val="36"/>
+                <w:szCs w:val="44"/>
+              </w:rPr>
+            </w:pPr>
+            <w:r>
+              <w:rPr>
+                <w:rFonts w:ascii="TH Sarabun New" w:hAnsi="TH Sarabun New" w:cs="TH Sarabun New"/>
+                <w:sz w:val="36"/>
+                <w:szCs w:val="44"/>
+              </w:rPr>
+              <w:t>-double y</w:t>
+            </w:r>
+          </w:p>
+        </w:tc>
+        <w:tc>
+          <w:tcPr>
+            <w:tcW w:w="4508" w:type="dxa"/>
+          </w:tcPr>
+          <w:p>
+            <w:pPr>
+              <w:rPr>
+                <w:rFonts w:ascii="TH Sarabun New" w:hAnsi="TH Sarabun New" w:cs="TH Sarabun New"/>
+                <w:sz w:val="36"/>
+                <w:szCs w:val="44"/>
+              </w:rPr>
+            </w:pPr>
+            <w:r>
+              <w:rPr>
+                <w:rFonts w:ascii="TH Sarabun New" w:hAnsi="TH Sarabun New" w:cs="TH Sarabun New"/>
+                <w:sz w:val="36"/>
+                <w:szCs w:val="44"/>
+              </w:rPr>
+              <w:t>Coordinate x of the entity</w:t>
+            </w:r>
+          </w:p>
+        </w:tc>
+      </w:tr>
+      <w:tr>
+        <w:tc>
+          <w:tcPr>
+            <w:tcW w:w="4508" w:type="dxa"/>
+          </w:tcPr>
+          <w:p>
+            <w:pPr>
+              <w:rPr>
+                <w:rFonts w:ascii="TH Sarabun New" w:hAnsi="TH Sarabun New" w:cs="TH Sarabun New"/>
+                <w:sz w:val="36"/>
+                <w:szCs w:val="44"/>
+              </w:rPr>
+            </w:pPr>
+            <w:r>
+              <w:rPr>
+                <w:rFonts w:ascii="TH Sarabun New" w:hAnsi="TH Sarabun New" w:cs="TH Sarabun New"/>
+                <w:sz w:val="36"/>
+                <w:szCs w:val="44"/>
+              </w:rPr>
+              <w:t>-int w</w:t>
+            </w:r>
+          </w:p>
+        </w:tc>
+        <w:tc>
+          <w:tcPr>
+            <w:tcW w:w="4508" w:type="dxa"/>
+          </w:tcPr>
+          <w:p>
+            <w:pPr>
+              <w:rPr>
+                <w:rFonts w:ascii="TH Sarabun New" w:hAnsi="TH Sarabun New" w:cs="TH Sarabun New"/>
+                <w:sz w:val="36"/>
+                <w:szCs w:val="44"/>
+              </w:rPr>
+            </w:pPr>
+            <w:r>
+              <w:rPr>
+                <w:rFonts w:ascii="TH Sarabun New" w:hAnsi="TH Sarabun New" w:cs="TH Sarabun New"/>
+                <w:sz w:val="36"/>
+                <w:szCs w:val="44"/>
+              </w:rPr>
+              <w:t>Entity’s width</w:t>
+            </w:r>
+          </w:p>
+        </w:tc>
+      </w:tr>
+      <w:tr>
+        <w:tc>
+          <w:tcPr>
+            <w:tcW w:w="4508" w:type="dxa"/>
+          </w:tcPr>
+          <w:p>
+            <w:pPr>
+              <w:rPr>
+                <w:rFonts w:ascii="TH Sarabun New" w:hAnsi="TH Sarabun New" w:cs="TH Sarabun New"/>
+                <w:sz w:val="36"/>
+                <w:szCs w:val="44"/>
+              </w:rPr>
+            </w:pPr>
+            <w:r>
+              <w:rPr>
+                <w:rFonts w:ascii="TH Sarabun New" w:hAnsi="TH Sarabun New" w:cs="TH Sarabun New"/>
+                <w:sz w:val="36"/>
+                <w:szCs w:val="44"/>
+              </w:rPr>
+              <w:t>-int h</w:t>
+            </w:r>
+          </w:p>
+        </w:tc>
+        <w:tc>
+          <w:tcPr>
+            <w:tcW w:w="4508" w:type="dxa"/>
+          </w:tcPr>
+          <w:p>
+            <w:pPr>
+              <w:rPr>
+                <w:rFonts w:ascii="TH Sarabun New" w:hAnsi="TH Sarabun New" w:cs="TH Sarabun New"/>
+                <w:sz w:val="36"/>
+                <w:szCs w:val="44"/>
+              </w:rPr>
+            </w:pPr>
+            <w:r>
+              <w:rPr>
+                <w:rFonts w:ascii="TH Sarabun New" w:hAnsi="TH Sarabun New" w:cs="TH Sarabun New"/>
+                <w:sz w:val="36"/>
+                <w:szCs w:val="44"/>
+              </w:rPr>
+              <w:t>Entity’s height</w:t>
+            </w:r>
+          </w:p>
+        </w:tc>
+      </w:tr>
+      <w:tr>
+        <w:tc>
+          <w:tcPr>
+            <w:tcW w:w="4508" w:type="dxa"/>
+          </w:tcPr>
+          <w:p>
+            <w:pPr>
+              <w:rPr>
+                <w:rFonts w:ascii="TH Sarabun New" w:hAnsi="TH Sarabun New" w:cs="TH Sarabun New"/>
+                <w:sz w:val="36"/>
+                <w:szCs w:val="44"/>
+              </w:rPr>
+            </w:pPr>
+            <w:r>
+              <w:rPr>
+                <w:rFonts w:ascii="TH Sarabun New" w:hAnsi="TH Sarabun New" w:cs="TH Sarabun New"/>
+                <w:sz w:val="36"/>
+                <w:szCs w:val="44"/>
+              </w:rPr>
+              <w:t>#</w:t>
+            </w:r>
+            <w:proofErr w:type="gramStart"/>
+            <w:r>
+              <w:rPr>
+                <w:rFonts w:ascii="TH Sarabun New" w:hAnsi="TH Sarabun New" w:cs="TH Sarabun New"/>
+                <w:sz w:val="36"/>
+                <w:szCs w:val="44"/>
+              </w:rPr>
+              <w:t>prevx</w:t>
+            </w:r>
+            <w:proofErr w:type="gramEnd"/>
+          </w:p>
+        </w:tc>
+        <w:tc>
+          <w:tcPr>
+            <w:tcW w:w="4508" w:type="dxa"/>
+          </w:tcPr>
+          <w:p>
+            <w:pPr>
+              <w:rPr>
+                <w:rFonts w:ascii="TH Sarabun New" w:hAnsi="TH Sarabun New" w:cs="TH Sarabun New"/>
+                <w:sz w:val="36"/>
+                <w:szCs w:val="44"/>
+              </w:rPr>
+            </w:pPr>
+            <w:r>
+              <w:rPr>
+                <w:rFonts w:ascii="TH Sarabun New" w:hAnsi="TH Sarabun New" w:cs="TH Sarabun New"/>
+                <w:sz w:val="36"/>
+                <w:szCs w:val="44"/>
+              </w:rPr>
+              <w:t>Coordinate x in the last frame</w:t>
+            </w:r>
+          </w:p>
+        </w:tc>
+      </w:tr>
+      <w:tr>
+        <w:tc>
+          <w:tcPr>
+            <w:tcW w:w="4508" w:type="dxa"/>
+          </w:tcPr>
+          <w:p>
+            <w:pPr>
+              <w:rPr>
+                <w:rFonts w:ascii="TH Sarabun New" w:hAnsi="TH Sarabun New" w:cs="TH Sarabun New"/>
+                <w:sz w:val="36"/>
+                <w:szCs w:val="44"/>
+              </w:rPr>
+            </w:pPr>
+            <w:r>
+              <w:rPr>
+                <w:rFonts w:ascii="TH Sarabun New" w:hAnsi="TH Sarabun New" w:cs="TH Sarabun New"/>
+                <w:sz w:val="36"/>
+                <w:szCs w:val="44"/>
+              </w:rPr>
+              <w:t>#</w:t>
+            </w:r>
+            <w:proofErr w:type="gramStart"/>
+            <w:r>
+              <w:rPr>
+                <w:rFonts w:ascii="TH Sarabun New" w:hAnsi="TH Sarabun New" w:cs="TH Sarabun New"/>
+                <w:sz w:val="36"/>
+                <w:szCs w:val="44"/>
+              </w:rPr>
+              <w:t>prevy</w:t>
+            </w:r>
+            <w:proofErr w:type="gramEnd"/>
+          </w:p>
+        </w:tc>
+        <w:tc>
+          <w:tcPr>
+            <w:tcW w:w="4508" w:type="dxa"/>
+          </w:tcPr>
+          <w:p>
+            <w:pPr>
+              <w:rPr>
+                <w:rFonts w:ascii="TH Sarabun New" w:hAnsi="TH Sarabun New" w:cs="TH Sarabun New"/>
+                <w:sz w:val="36"/>
+                <w:szCs w:val="44"/>
+              </w:rPr>
+            </w:pPr>
+            <w:r>
+              <w:rPr>
+                <w:rFonts w:ascii="TH Sarabun New" w:hAnsi="TH Sarabun New" w:cs="TH Sarabun New"/>
+                <w:sz w:val="36"/>
+                <w:szCs w:val="44"/>
+              </w:rPr>
+              <w:t xml:space="preserve">Coordinate </w:t>
+            </w:r>
+            <w:r>
+              <w:rPr>
+                <w:rFonts w:ascii="TH Sarabun New" w:hAnsi="TH Sarabun New" w:cs="TH Sarabun New"/>
+                <w:sz w:val="36"/>
+                <w:szCs w:val="44"/>
+              </w:rPr>
+              <w:t>y</w:t>
+            </w:r>
+            <w:r>
+              <w:rPr>
+                <w:rFonts w:ascii="TH Sarabun New" w:hAnsi="TH Sarabun New" w:cs="TH Sarabun New"/>
+                <w:sz w:val="36"/>
+                <w:szCs w:val="44"/>
+              </w:rPr>
+              <w:t xml:space="preserve"> in the last frame</w:t>
+            </w:r>
           </w:p>
         </w:tc>
       </w:tr>
@@ -4727,23 +5266,15 @@
           <w:sz w:val="36"/>
           <w:szCs w:val="44"/>
         </w:rPr>
-        <w:t>1.</w:t>
-      </w:r>
-      <w:r>
-        <w:rPr>
-          <w:rFonts w:ascii="TH Sarabun New" w:hAnsi="TH Sarabun New" w:cs="TH Sarabun New"/>
-          <w:sz w:val="36"/>
-          <w:szCs w:val="44"/>
-        </w:rPr>
-        <w:t>2</w:t>
-      </w:r>
-      <w:r>
-        <w:rPr>
-          <w:rFonts w:ascii="TH Sarabun New" w:hAnsi="TH Sarabun New" w:cs="TH Sarabun New"/>
-          <w:sz w:val="36"/>
-          <w:szCs w:val="44"/>
-        </w:rPr>
-        <w:t>.2 Methods</w:t>
+        <w:t>2.1.2</w:t>
+      </w:r>
+      <w:r>
+        <w:rPr>
+          <w:rFonts w:ascii="TH Sarabun New" w:hAnsi="TH Sarabun New" w:cs="TH Sarabun New"/>
+          <w:sz w:val="36"/>
+          <w:szCs w:val="44"/>
+        </w:rPr>
+        <w:t xml:space="preserve"> Methods</w:t>
       </w:r>
     </w:p>
     <w:tbl>
@@ -4765,100 +5296,741 @@
             <w:pPr>
               <w:rPr>
                 <w:rFonts w:ascii="TH Sarabun New" w:hAnsi="TH Sarabun New" w:cs="TH Sarabun New"/>
-                <w:sz w:val="36"/>
-                <w:szCs w:val="44"/>
-              </w:rPr>
-            </w:pPr>
-          </w:p>
-        </w:tc>
-        <w:tc>
-          <w:tcPr>
-            <w:tcW w:w="4508" w:type="dxa"/>
-          </w:tcPr>
-          <w:p>
-            <w:pPr>
-              <w:rPr>
-                <w:rFonts w:ascii="TH Sarabun New" w:hAnsi="TH Sarabun New" w:cs="TH Sarabun New"/>
-                <w:sz w:val="36"/>
-                <w:szCs w:val="44"/>
-              </w:rPr>
-            </w:pPr>
-          </w:p>
-        </w:tc>
-      </w:tr>
-      <w:tr>
-        <w:tc>
-          <w:tcPr>
-            <w:tcW w:w="4508" w:type="dxa"/>
-          </w:tcPr>
-          <w:p>
-            <w:pPr>
-              <w:rPr>
-                <w:rFonts w:ascii="TH Sarabun New" w:hAnsi="TH Sarabun New" w:cs="TH Sarabun New"/>
-                <w:sz w:val="36"/>
-                <w:szCs w:val="44"/>
-              </w:rPr>
-            </w:pPr>
-          </w:p>
-        </w:tc>
-        <w:tc>
-          <w:tcPr>
-            <w:tcW w:w="4508" w:type="dxa"/>
-          </w:tcPr>
-          <w:p>
-            <w:pPr>
-              <w:rPr>
-                <w:rFonts w:ascii="TH Sarabun New" w:hAnsi="TH Sarabun New" w:cs="TH Sarabun New"/>
-                <w:sz w:val="36"/>
-                <w:szCs w:val="44"/>
-              </w:rPr>
-            </w:pPr>
-          </w:p>
-        </w:tc>
-      </w:tr>
-      <w:tr>
-        <w:tc>
-          <w:tcPr>
-            <w:tcW w:w="4508" w:type="dxa"/>
-          </w:tcPr>
-          <w:p>
-            <w:pPr>
-              <w:rPr>
-                <w:rFonts w:ascii="TH Sarabun New" w:hAnsi="TH Sarabun New" w:cs="TH Sarabun New"/>
-                <w:sz w:val="36"/>
-                <w:szCs w:val="44"/>
-              </w:rPr>
-            </w:pPr>
-          </w:p>
-        </w:tc>
-        <w:tc>
-          <w:tcPr>
-            <w:tcW w:w="4508" w:type="dxa"/>
-          </w:tcPr>
-          <w:p>
-            <w:pPr>
-              <w:rPr>
-                <w:rFonts w:ascii="TH Sarabun New" w:hAnsi="TH Sarabun New" w:cs="TH Sarabun New"/>
-                <w:sz w:val="36"/>
-                <w:szCs w:val="44"/>
-              </w:rPr>
-            </w:pPr>
-          </w:p>
-        </w:tc>
-      </w:tr>
-      <w:tr>
-        <w:tc>
-          <w:tcPr>
-            <w:tcW w:w="4508" w:type="dxa"/>
-          </w:tcPr>
-          <w:p>
-            <w:pPr>
-              <w:rPr>
-                <w:rFonts w:ascii="TH Sarabun New" w:hAnsi="TH Sarabun New" w:cs="TH Sarabun New"/>
-                <w:sz w:val="36"/>
-                <w:szCs w:val="44"/>
-              </w:rPr>
-            </w:pPr>
+                <w:i/>
+                <w:iCs/>
+                <w:sz w:val="36"/>
+                <w:szCs w:val="44"/>
+              </w:rPr>
+            </w:pPr>
+            <w:r>
+              <w:rPr>
+                <w:rFonts w:ascii="TH Sarabun New" w:hAnsi="TH Sarabun New" w:cs="TH Sarabun New"/>
+                <w:i/>
+                <w:iCs/>
+                <w:sz w:val="36"/>
+                <w:szCs w:val="44"/>
+              </w:rPr>
+              <w:t xml:space="preserve">+void </w:t>
+            </w:r>
+            <w:proofErr w:type="gramStart"/>
+            <w:r>
+              <w:rPr>
+                <w:rFonts w:ascii="TH Sarabun New" w:hAnsi="TH Sarabun New" w:cs="TH Sarabun New"/>
+                <w:i/>
+                <w:iCs/>
+                <w:sz w:val="36"/>
+                <w:szCs w:val="44"/>
+              </w:rPr>
+              <w:t>update</w:t>
+            </w:r>
+            <w:r>
+              <w:rPr>
+                <w:rFonts w:ascii="TH Sarabun New" w:hAnsi="TH Sarabun New" w:cs="TH Sarabun New"/>
+                <w:i/>
+                <w:iCs/>
+                <w:sz w:val="36"/>
+                <w:szCs w:val="44"/>
+              </w:rPr>
+              <w:t>(</w:t>
+            </w:r>
+            <w:proofErr w:type="gramEnd"/>
+            <w:r>
+              <w:rPr>
+                <w:rFonts w:ascii="TH Sarabun New" w:hAnsi="TH Sarabun New" w:cs="TH Sarabun New"/>
+                <w:i/>
+                <w:iCs/>
+                <w:sz w:val="36"/>
+                <w:szCs w:val="44"/>
+              </w:rPr>
+              <w:t>)</w:t>
+            </w:r>
+          </w:p>
+        </w:tc>
+        <w:tc>
+          <w:tcPr>
+            <w:tcW w:w="4508" w:type="dxa"/>
+          </w:tcPr>
+          <w:p>
+            <w:pPr>
+              <w:rPr>
+                <w:rFonts w:ascii="TH Sarabun New" w:hAnsi="TH Sarabun New" w:cs="TH Sarabun New"/>
+                <w:sz w:val="36"/>
+                <w:szCs w:val="44"/>
+              </w:rPr>
+            </w:pPr>
+            <w:r>
+              <w:rPr>
+                <w:rFonts w:ascii="TH Sarabun New" w:hAnsi="TH Sarabun New" w:cs="TH Sarabun New"/>
+                <w:sz w:val="36"/>
+                <w:szCs w:val="44"/>
+              </w:rPr>
+              <w:t>Update entity states and attributes each time is called.</w:t>
+            </w:r>
+          </w:p>
+        </w:tc>
+      </w:tr>
+      <w:tr>
+        <w:tc>
+          <w:tcPr>
+            <w:tcW w:w="4508" w:type="dxa"/>
+          </w:tcPr>
+          <w:p>
+            <w:pPr>
+              <w:rPr>
+                <w:rFonts w:ascii="TH Sarabun New" w:hAnsi="TH Sarabun New" w:cs="TH Sarabun New"/>
+                <w:i/>
+                <w:iCs/>
+                <w:sz w:val="36"/>
+                <w:szCs w:val="44"/>
+              </w:rPr>
+            </w:pPr>
+            <w:r>
+              <w:rPr>
+                <w:rFonts w:ascii="TH Sarabun New" w:hAnsi="TH Sarabun New" w:cs="TH Sarabun New"/>
+                <w:i/>
+                <w:iCs/>
+                <w:sz w:val="36"/>
+                <w:szCs w:val="44"/>
+              </w:rPr>
+              <w:t>+Sprite</w:t>
+            </w:r>
+            <w:r>
+              <w:rPr>
+                <w:rFonts w:ascii="TH Sarabun New" w:hAnsi="TH Sarabun New" w:cs="TH Sarabun New"/>
+                <w:i/>
+                <w:iCs/>
+                <w:sz w:val="36"/>
+                <w:szCs w:val="44"/>
+              </w:rPr>
+              <w:t xml:space="preserve"> </w:t>
+            </w:r>
+            <w:proofErr w:type="spellStart"/>
+            <w:proofErr w:type="gramStart"/>
+            <w:r>
+              <w:rPr>
+                <w:rFonts w:ascii="TH Sarabun New" w:hAnsi="TH Sarabun New" w:cs="TH Sarabun New"/>
+                <w:i/>
+                <w:iCs/>
+                <w:sz w:val="36"/>
+                <w:szCs w:val="44"/>
+              </w:rPr>
+              <w:t>getImage</w:t>
+            </w:r>
+            <w:proofErr w:type="spellEnd"/>
+            <w:r>
+              <w:rPr>
+                <w:rFonts w:ascii="TH Sarabun New" w:hAnsi="TH Sarabun New" w:cs="TH Sarabun New"/>
+                <w:i/>
+                <w:iCs/>
+                <w:sz w:val="36"/>
+                <w:szCs w:val="44"/>
+              </w:rPr>
+              <w:t>(</w:t>
+            </w:r>
+            <w:proofErr w:type="gramEnd"/>
+            <w:r>
+              <w:rPr>
+                <w:rFonts w:ascii="TH Sarabun New" w:hAnsi="TH Sarabun New" w:cs="TH Sarabun New"/>
+                <w:i/>
+                <w:iCs/>
+                <w:sz w:val="36"/>
+                <w:szCs w:val="44"/>
+              </w:rPr>
+              <w:t>)</w:t>
+            </w:r>
+          </w:p>
+        </w:tc>
+        <w:tc>
+          <w:tcPr>
+            <w:tcW w:w="4508" w:type="dxa"/>
+          </w:tcPr>
+          <w:p>
+            <w:pPr>
+              <w:rPr>
+                <w:rFonts w:ascii="TH Sarabun New" w:hAnsi="TH Sarabun New" w:cs="TH Sarabun New"/>
+                <w:sz w:val="36"/>
+                <w:szCs w:val="44"/>
+              </w:rPr>
+            </w:pPr>
+            <w:r>
+              <w:rPr>
+                <w:rFonts w:ascii="TH Sarabun New" w:hAnsi="TH Sarabun New" w:cs="TH Sarabun New"/>
+                <w:sz w:val="36"/>
+                <w:szCs w:val="44"/>
+              </w:rPr>
+              <w:t>Returns Sprite object member of entity</w:t>
+            </w:r>
+            <w:r>
+              <w:rPr>
+                <w:rFonts w:ascii="TH Sarabun New" w:hAnsi="TH Sarabun New" w:cs="TH Sarabun New"/>
+                <w:sz w:val="36"/>
+                <w:szCs w:val="44"/>
+              </w:rPr>
+              <w:t>.</w:t>
+            </w:r>
+          </w:p>
+          <w:p>
+            <w:pPr>
+              <w:rPr>
+                <w:rFonts w:ascii="TH Sarabun New" w:hAnsi="TH Sarabun New" w:cs="TH Sarabun New"/>
+                <w:sz w:val="36"/>
+                <w:szCs w:val="44"/>
+              </w:rPr>
+            </w:pPr>
+            <w:r>
+              <w:rPr>
+                <w:rFonts w:ascii="TH Sarabun New" w:hAnsi="TH Sarabun New" w:cs="TH Sarabun New"/>
+                <w:sz w:val="36"/>
+                <w:szCs w:val="44"/>
+              </w:rPr>
+              <w:t>Note that an entity can have multiple sprites.</w:t>
+            </w:r>
+          </w:p>
+        </w:tc>
+      </w:tr>
+      <w:tr>
+        <w:tc>
+          <w:tcPr>
+            <w:tcW w:w="4508" w:type="dxa"/>
+          </w:tcPr>
+          <w:p>
+            <w:pPr>
+              <w:rPr>
+                <w:rFonts w:ascii="TH Sarabun New" w:hAnsi="TH Sarabun New" w:cs="TH Sarabun New"/>
+                <w:sz w:val="36"/>
+                <w:szCs w:val="44"/>
+              </w:rPr>
+            </w:pPr>
+            <w:r>
+              <w:rPr>
+                <w:rFonts w:ascii="TH Sarabun New" w:hAnsi="TH Sarabun New" w:cs="TH Sarabun New"/>
+                <w:sz w:val="36"/>
+                <w:szCs w:val="44"/>
+              </w:rPr>
+              <w:t xml:space="preserve">+ </w:t>
+            </w:r>
+            <w:proofErr w:type="gramStart"/>
+            <w:r>
+              <w:rPr>
+                <w:rFonts w:ascii="TH Sarabun New" w:hAnsi="TH Sarabun New" w:cs="TH Sarabun New"/>
+                <w:sz w:val="36"/>
+                <w:szCs w:val="44"/>
+              </w:rPr>
+              <w:t>draw(</w:t>
+            </w:r>
+            <w:proofErr w:type="spellStart"/>
+            <w:proofErr w:type="gramEnd"/>
+            <w:r>
+              <w:rPr>
+                <w:rFonts w:ascii="TH Sarabun New" w:hAnsi="TH Sarabun New" w:cs="TH Sarabun New"/>
+                <w:sz w:val="36"/>
+                <w:szCs w:val="44"/>
+              </w:rPr>
+              <w:t>GraphicsContext</w:t>
+            </w:r>
+            <w:proofErr w:type="spellEnd"/>
+            <w:r>
+              <w:rPr>
+                <w:rFonts w:ascii="TH Sarabun New" w:hAnsi="TH Sarabun New" w:cs="TH Sarabun New"/>
+                <w:sz w:val="36"/>
+                <w:szCs w:val="44"/>
+              </w:rPr>
+              <w:t xml:space="preserve"> </w:t>
+            </w:r>
+            <w:proofErr w:type="spellStart"/>
+            <w:r>
+              <w:rPr>
+                <w:rFonts w:ascii="TH Sarabun New" w:hAnsi="TH Sarabun New" w:cs="TH Sarabun New"/>
+                <w:sz w:val="36"/>
+                <w:szCs w:val="44"/>
+              </w:rPr>
+              <w:t>gc</w:t>
+            </w:r>
+            <w:proofErr w:type="spellEnd"/>
+            <w:r>
+              <w:rPr>
+                <w:rFonts w:ascii="TH Sarabun New" w:hAnsi="TH Sarabun New" w:cs="TH Sarabun New"/>
+                <w:sz w:val="36"/>
+                <w:szCs w:val="44"/>
+              </w:rPr>
+              <w:t xml:space="preserve">, Image </w:t>
+            </w:r>
+            <w:proofErr w:type="spellStart"/>
+            <w:r>
+              <w:rPr>
+                <w:rFonts w:ascii="TH Sarabun New" w:hAnsi="TH Sarabun New" w:cs="TH Sarabun New"/>
+                <w:sz w:val="36"/>
+                <w:szCs w:val="44"/>
+              </w:rPr>
+              <w:t>img</w:t>
+            </w:r>
+            <w:proofErr w:type="spellEnd"/>
+            <w:r>
+              <w:rPr>
+                <w:rFonts w:ascii="TH Sarabun New" w:hAnsi="TH Sarabun New" w:cs="TH Sarabun New"/>
+                <w:sz w:val="36"/>
+                <w:szCs w:val="44"/>
+              </w:rPr>
+              <w:t xml:space="preserve">, double x, double y, int w, int h) </w:t>
+            </w:r>
+          </w:p>
+        </w:tc>
+        <w:tc>
+          <w:tcPr>
+            <w:tcW w:w="4508" w:type="dxa"/>
+          </w:tcPr>
+          <w:p>
+            <w:pPr>
+              <w:rPr>
+                <w:rFonts w:ascii="TH Sarabun New" w:hAnsi="TH Sarabun New" w:cs="TH Sarabun New"/>
+                <w:sz w:val="36"/>
+                <w:szCs w:val="44"/>
+              </w:rPr>
+            </w:pPr>
+            <w:r>
+              <w:rPr>
+                <w:rFonts w:ascii="TH Sarabun New" w:hAnsi="TH Sarabun New" w:cs="TH Sarabun New"/>
+                <w:sz w:val="36"/>
+                <w:szCs w:val="44"/>
+              </w:rPr>
+              <w:t xml:space="preserve">Use graphics context to draw </w:t>
+            </w:r>
+            <w:proofErr w:type="spellStart"/>
+            <w:r>
+              <w:rPr>
+                <w:rFonts w:ascii="TH Sarabun New" w:hAnsi="TH Sarabun New" w:cs="TH Sarabun New"/>
+                <w:sz w:val="36"/>
+                <w:szCs w:val="44"/>
+              </w:rPr>
+              <w:t>img</w:t>
+            </w:r>
+            <w:proofErr w:type="spellEnd"/>
+            <w:r>
+              <w:rPr>
+                <w:rFonts w:ascii="TH Sarabun New" w:hAnsi="TH Sarabun New" w:cs="TH Sarabun New"/>
+                <w:sz w:val="36"/>
+                <w:szCs w:val="44"/>
+              </w:rPr>
+              <w:t xml:space="preserve"> on screen at coordinates (x, y) with w width and h height</w:t>
+            </w:r>
+          </w:p>
+        </w:tc>
+      </w:tr>
+      <w:tr>
+        <w:tc>
+          <w:tcPr>
+            <w:tcW w:w="4508" w:type="dxa"/>
+          </w:tcPr>
+          <w:p>
+            <w:pPr>
+              <w:rPr>
+                <w:rFonts w:ascii="TH Sarabun New" w:hAnsi="TH Sarabun New" w:cs="TH Sarabun New"/>
+                <w:sz w:val="36"/>
+                <w:szCs w:val="44"/>
+              </w:rPr>
+            </w:pPr>
+            <w:r>
+              <w:rPr>
+                <w:rFonts w:ascii="TH Sarabun New" w:hAnsi="TH Sarabun New" w:cs="TH Sarabun New"/>
+                <w:sz w:val="36"/>
+                <w:szCs w:val="44"/>
+              </w:rPr>
+              <w:t xml:space="preserve">+ </w:t>
+            </w:r>
+            <w:proofErr w:type="gramStart"/>
+            <w:r>
+              <w:rPr>
+                <w:rFonts w:ascii="TH Sarabun New" w:hAnsi="TH Sarabun New" w:cs="TH Sarabun New"/>
+                <w:sz w:val="36"/>
+                <w:szCs w:val="44"/>
+              </w:rPr>
+              <w:t>draw(</w:t>
+            </w:r>
+            <w:proofErr w:type="spellStart"/>
+            <w:proofErr w:type="gramEnd"/>
+            <w:r>
+              <w:rPr>
+                <w:rFonts w:ascii="TH Sarabun New" w:hAnsi="TH Sarabun New" w:cs="TH Sarabun New"/>
+                <w:sz w:val="36"/>
+                <w:szCs w:val="44"/>
+              </w:rPr>
+              <w:t>GraphicsContext</w:t>
+            </w:r>
+            <w:proofErr w:type="spellEnd"/>
+            <w:r>
+              <w:rPr>
+                <w:rFonts w:ascii="TH Sarabun New" w:hAnsi="TH Sarabun New" w:cs="TH Sarabun New"/>
+                <w:sz w:val="36"/>
+                <w:szCs w:val="44"/>
+              </w:rPr>
+              <w:t xml:space="preserve"> </w:t>
+            </w:r>
+            <w:proofErr w:type="spellStart"/>
+            <w:r>
+              <w:rPr>
+                <w:rFonts w:ascii="TH Sarabun New" w:hAnsi="TH Sarabun New" w:cs="TH Sarabun New"/>
+                <w:sz w:val="36"/>
+                <w:szCs w:val="44"/>
+              </w:rPr>
+              <w:t>gc</w:t>
+            </w:r>
+            <w:proofErr w:type="spellEnd"/>
+            <w:r>
+              <w:rPr>
+                <w:rFonts w:ascii="TH Sarabun New" w:hAnsi="TH Sarabun New" w:cs="TH Sarabun New"/>
+                <w:sz w:val="36"/>
+                <w:szCs w:val="44"/>
+              </w:rPr>
+              <w:t xml:space="preserve">, </w:t>
+            </w:r>
+            <w:proofErr w:type="spellStart"/>
+            <w:r>
+              <w:rPr>
+                <w:rFonts w:ascii="TH Sarabun New" w:hAnsi="TH Sarabun New" w:cs="TH Sarabun New"/>
+                <w:sz w:val="36"/>
+                <w:szCs w:val="44"/>
+              </w:rPr>
+              <w:t>boolean</w:t>
+            </w:r>
+            <w:proofErr w:type="spellEnd"/>
+            <w:r>
+              <w:rPr>
+                <w:rFonts w:ascii="TH Sarabun New" w:hAnsi="TH Sarabun New" w:cs="TH Sarabun New"/>
+                <w:sz w:val="36"/>
+                <w:szCs w:val="44"/>
+              </w:rPr>
+              <w:t xml:space="preserve"> f)</w:t>
+            </w:r>
+          </w:p>
+        </w:tc>
+        <w:tc>
+          <w:tcPr>
+            <w:tcW w:w="4508" w:type="dxa"/>
+          </w:tcPr>
+          <w:p>
+            <w:pPr>
+              <w:pStyle w:val="ListParagraph"/>
+              <w:numPr>
+                <w:ilvl w:val="0"/>
+                <w:numId w:val="2"/>
+              </w:numPr>
+              <w:rPr>
+                <w:rFonts w:ascii="TH Sarabun New" w:hAnsi="TH Sarabun New" w:cs="TH Sarabun New"/>
+                <w:sz w:val="36"/>
+                <w:szCs w:val="44"/>
+              </w:rPr>
+            </w:pPr>
+            <w:r>
+              <w:rPr>
+                <w:rFonts w:ascii="TH Sarabun New" w:hAnsi="TH Sarabun New" w:cs="TH Sarabun New"/>
+                <w:sz w:val="36"/>
+                <w:szCs w:val="44"/>
+              </w:rPr>
+              <w:t>C</w:t>
+            </w:r>
+            <w:r>
+              <w:rPr>
+                <w:rFonts w:ascii="TH Sarabun New" w:hAnsi="TH Sarabun New" w:cs="TH Sarabun New"/>
+                <w:sz w:val="36"/>
+                <w:szCs w:val="44"/>
+              </w:rPr>
+              <w:t>all the original draw method</w:t>
+            </w:r>
+            <w:r>
+              <w:rPr>
+                <w:rFonts w:ascii="TH Sarabun New" w:hAnsi="TH Sarabun New" w:cs="TH Sarabun New"/>
+                <w:sz w:val="36"/>
+                <w:szCs w:val="44"/>
+              </w:rPr>
+              <w:t xml:space="preserve"> with different arguments that depends on f argument </w:t>
+            </w:r>
+          </w:p>
+          <w:p>
+            <w:pPr>
+              <w:pStyle w:val="ListParagraph"/>
+              <w:numPr>
+                <w:ilvl w:val="0"/>
+                <w:numId w:val="2"/>
+              </w:numPr>
+              <w:rPr>
+                <w:rFonts w:ascii="TH Sarabun New" w:hAnsi="TH Sarabun New" w:cs="TH Sarabun New"/>
+                <w:sz w:val="36"/>
+                <w:szCs w:val="44"/>
+              </w:rPr>
+            </w:pPr>
+            <w:r>
+              <w:rPr>
+                <w:rFonts w:ascii="TH Sarabun New" w:hAnsi="TH Sarabun New" w:cs="TH Sarabun New"/>
+                <w:sz w:val="36"/>
+                <w:szCs w:val="44"/>
+              </w:rPr>
+              <w:t>Will draw flipped image if f is true</w:t>
+            </w:r>
+          </w:p>
+        </w:tc>
+      </w:tr>
+      <w:tr>
+        <w:tc>
+          <w:tcPr>
+            <w:tcW w:w="4508" w:type="dxa"/>
+          </w:tcPr>
+          <w:p>
+            <w:pPr>
+              <w:rPr>
+                <w:rFonts w:ascii="TH Sarabun New" w:hAnsi="TH Sarabun New" w:cs="TH Sarabun New"/>
+                <w:sz w:val="36"/>
+                <w:szCs w:val="44"/>
+              </w:rPr>
+            </w:pPr>
+            <w:r>
+              <w:rPr>
+                <w:rFonts w:ascii="TH Sarabun New" w:hAnsi="TH Sarabun New" w:cs="TH Sarabun New"/>
+                <w:sz w:val="36"/>
+                <w:szCs w:val="44"/>
+              </w:rPr>
+              <w:lastRenderedPageBreak/>
+              <w:t>+</w:t>
+            </w:r>
+            <w:proofErr w:type="spellStart"/>
+            <w:r>
+              <w:rPr>
+                <w:rFonts w:ascii="TH Sarabun New" w:hAnsi="TH Sarabun New" w:cs="TH Sarabun New"/>
+                <w:sz w:val="36"/>
+                <w:szCs w:val="44"/>
+              </w:rPr>
+              <w:t>boolean</w:t>
+            </w:r>
+            <w:proofErr w:type="spellEnd"/>
+            <w:r>
+              <w:rPr>
+                <w:rFonts w:ascii="TH Sarabun New" w:hAnsi="TH Sarabun New" w:cs="TH Sarabun New"/>
+                <w:sz w:val="36"/>
+                <w:szCs w:val="44"/>
+              </w:rPr>
+              <w:t xml:space="preserve"> </w:t>
+            </w:r>
+            <w:proofErr w:type="spellStart"/>
+            <w:proofErr w:type="gramStart"/>
+            <w:r>
+              <w:rPr>
+                <w:rFonts w:ascii="TH Sarabun New" w:hAnsi="TH Sarabun New" w:cs="TH Sarabun New"/>
+                <w:sz w:val="36"/>
+                <w:szCs w:val="44"/>
+              </w:rPr>
+              <w:t>collideWith</w:t>
+            </w:r>
+            <w:proofErr w:type="spellEnd"/>
+            <w:r>
+              <w:rPr>
+                <w:rFonts w:ascii="TH Sarabun New" w:hAnsi="TH Sarabun New" w:cs="TH Sarabun New"/>
+                <w:sz w:val="36"/>
+                <w:szCs w:val="44"/>
+              </w:rPr>
+              <w:t>(</w:t>
+            </w:r>
+            <w:proofErr w:type="gramEnd"/>
+            <w:r>
+              <w:rPr>
+                <w:rFonts w:ascii="TH Sarabun New" w:hAnsi="TH Sarabun New" w:cs="TH Sarabun New"/>
+                <w:sz w:val="36"/>
+                <w:szCs w:val="44"/>
+              </w:rPr>
+              <w:t>Entity other)</w:t>
+            </w:r>
+          </w:p>
+        </w:tc>
+        <w:tc>
+          <w:tcPr>
+            <w:tcW w:w="4508" w:type="dxa"/>
+          </w:tcPr>
+          <w:p>
+            <w:pPr>
+              <w:rPr>
+                <w:rFonts w:ascii="TH Sarabun New" w:hAnsi="TH Sarabun New" w:cs="TH Sarabun New"/>
+                <w:sz w:val="36"/>
+                <w:szCs w:val="44"/>
+              </w:rPr>
+            </w:pPr>
+            <w:r>
+              <w:rPr>
+                <w:rFonts w:ascii="TH Sarabun New" w:hAnsi="TH Sarabun New" w:cs="TH Sarabun New"/>
+                <w:sz w:val="36"/>
+                <w:szCs w:val="44"/>
+              </w:rPr>
+              <w:t>Check if with this entity and other collides</w:t>
+            </w:r>
+          </w:p>
+        </w:tc>
+      </w:tr>
+      <w:tr>
+        <w:tc>
+          <w:tcPr>
+            <w:tcW w:w="4508" w:type="dxa"/>
+          </w:tcPr>
+          <w:p>
+            <w:pPr>
+              <w:rPr>
+                <w:rFonts w:ascii="TH Sarabun New" w:hAnsi="TH Sarabun New" w:cs="TH Sarabun New"/>
+                <w:sz w:val="36"/>
+                <w:szCs w:val="44"/>
+              </w:rPr>
+            </w:pPr>
+            <w:r>
+              <w:rPr>
+                <w:rFonts w:ascii="TH Sarabun New" w:hAnsi="TH Sarabun New" w:cs="TH Sarabun New"/>
+                <w:sz w:val="36"/>
+                <w:szCs w:val="44"/>
+              </w:rPr>
+              <w:t xml:space="preserve">+void </w:t>
+            </w:r>
+            <w:proofErr w:type="spellStart"/>
+            <w:proofErr w:type="gramStart"/>
+            <w:r>
+              <w:rPr>
+                <w:rFonts w:ascii="TH Sarabun New" w:hAnsi="TH Sarabun New" w:cs="TH Sarabun New"/>
+                <w:sz w:val="36"/>
+                <w:szCs w:val="44"/>
+              </w:rPr>
+              <w:t>increaseX</w:t>
+            </w:r>
+            <w:proofErr w:type="spellEnd"/>
+            <w:r>
+              <w:rPr>
+                <w:rFonts w:ascii="TH Sarabun New" w:hAnsi="TH Sarabun New" w:cs="TH Sarabun New"/>
+                <w:sz w:val="36"/>
+                <w:szCs w:val="44"/>
+              </w:rPr>
+              <w:t>(</w:t>
+            </w:r>
+            <w:proofErr w:type="gramEnd"/>
+            <w:r>
+              <w:rPr>
+                <w:rFonts w:ascii="TH Sarabun New" w:hAnsi="TH Sarabun New" w:cs="TH Sarabun New"/>
+                <w:sz w:val="36"/>
+                <w:szCs w:val="44"/>
+              </w:rPr>
+              <w:t>double x)</w:t>
+            </w:r>
+          </w:p>
+        </w:tc>
+        <w:tc>
+          <w:tcPr>
+            <w:tcW w:w="4508" w:type="dxa"/>
+          </w:tcPr>
+          <w:p>
+            <w:pPr>
+              <w:rPr>
+                <w:rFonts w:ascii="TH Sarabun New" w:hAnsi="TH Sarabun New" w:cs="TH Sarabun New"/>
+                <w:sz w:val="36"/>
+                <w:szCs w:val="44"/>
+              </w:rPr>
+            </w:pPr>
+            <w:r>
+              <w:rPr>
+                <w:rFonts w:ascii="TH Sarabun New" w:hAnsi="TH Sarabun New" w:cs="TH Sarabun New"/>
+                <w:sz w:val="36"/>
+                <w:szCs w:val="44"/>
+              </w:rPr>
+              <w:t>Increase x value. Note that if x is negative then this will decrease x value.</w:t>
+            </w:r>
+          </w:p>
+        </w:tc>
+      </w:tr>
+      <w:tr>
+        <w:tc>
+          <w:tcPr>
+            <w:tcW w:w="4508" w:type="dxa"/>
+          </w:tcPr>
+          <w:p>
+            <w:pPr>
+              <w:rPr>
+                <w:rFonts w:ascii="TH Sarabun New" w:hAnsi="TH Sarabun New" w:cs="TH Sarabun New"/>
+                <w:sz w:val="36"/>
+                <w:szCs w:val="44"/>
+              </w:rPr>
+            </w:pPr>
+            <w:r>
+              <w:rPr>
+                <w:rFonts w:ascii="TH Sarabun New" w:hAnsi="TH Sarabun New" w:cs="TH Sarabun New"/>
+                <w:sz w:val="36"/>
+                <w:szCs w:val="44"/>
+              </w:rPr>
+              <w:t xml:space="preserve">+void </w:t>
+            </w:r>
+            <w:proofErr w:type="spellStart"/>
+            <w:proofErr w:type="gramStart"/>
+            <w:r>
+              <w:rPr>
+                <w:rFonts w:ascii="TH Sarabun New" w:hAnsi="TH Sarabun New" w:cs="TH Sarabun New"/>
+                <w:sz w:val="36"/>
+                <w:szCs w:val="44"/>
+              </w:rPr>
+              <w:t>increaseY</w:t>
+            </w:r>
+            <w:proofErr w:type="spellEnd"/>
+            <w:r>
+              <w:rPr>
+                <w:rFonts w:ascii="TH Sarabun New" w:hAnsi="TH Sarabun New" w:cs="TH Sarabun New"/>
+                <w:sz w:val="36"/>
+                <w:szCs w:val="44"/>
+              </w:rPr>
+              <w:t>(</w:t>
+            </w:r>
+            <w:proofErr w:type="gramEnd"/>
+            <w:r>
+              <w:rPr>
+                <w:rFonts w:ascii="TH Sarabun New" w:hAnsi="TH Sarabun New" w:cs="TH Sarabun New"/>
+                <w:sz w:val="36"/>
+                <w:szCs w:val="44"/>
+              </w:rPr>
+              <w:t>double y)</w:t>
+            </w:r>
+          </w:p>
+        </w:tc>
+        <w:tc>
+          <w:tcPr>
+            <w:tcW w:w="4508" w:type="dxa"/>
+          </w:tcPr>
+          <w:p>
+            <w:pPr>
+              <w:rPr>
+                <w:rFonts w:ascii="TH Sarabun New" w:hAnsi="TH Sarabun New" w:cs="TH Sarabun New"/>
+                <w:sz w:val="36"/>
+                <w:szCs w:val="44"/>
+              </w:rPr>
+            </w:pPr>
+            <w:r>
+              <w:rPr>
+                <w:rFonts w:ascii="TH Sarabun New" w:hAnsi="TH Sarabun New" w:cs="TH Sarabun New"/>
+                <w:sz w:val="36"/>
+                <w:szCs w:val="44"/>
+              </w:rPr>
+              <w:t>Increase y value</w:t>
+            </w:r>
+          </w:p>
+        </w:tc>
+      </w:tr>
+      <w:tr>
+        <w:tc>
+          <w:tcPr>
+            <w:tcW w:w="4508" w:type="dxa"/>
+          </w:tcPr>
+          <w:p>
+            <w:pPr>
+              <w:rPr>
+                <w:rFonts w:ascii="TH Sarabun New" w:hAnsi="TH Sarabun New" w:cs="TH Sarabun New"/>
+                <w:sz w:val="36"/>
+                <w:szCs w:val="44"/>
+              </w:rPr>
+            </w:pPr>
+            <w:r>
+              <w:rPr>
+                <w:rFonts w:ascii="TH Sarabun New" w:hAnsi="TH Sarabun New" w:cs="TH Sarabun New"/>
+                <w:sz w:val="36"/>
+                <w:szCs w:val="44"/>
+              </w:rPr>
+              <w:t>Getters and Setters for each field</w:t>
+            </w:r>
           </w:p>
         </w:tc>
         <w:tc>
@@ -4892,7 +6064,41 @@
           <w:sz w:val="36"/>
           <w:szCs w:val="44"/>
         </w:rPr>
-        <w:t>1.2 ...</w:t>
+        <w:t>2</w:t>
+      </w:r>
+      <w:r>
+        <w:rPr>
+          <w:rFonts w:ascii="TH Sarabun New" w:hAnsi="TH Sarabun New" w:cs="TH Sarabun New"/>
+          <w:sz w:val="36"/>
+          <w:szCs w:val="44"/>
+        </w:rPr>
+        <w:t xml:space="preserve">.2 </w:t>
+      </w:r>
+      <w:r>
+        <w:rPr>
+          <w:rFonts w:ascii="TH Sarabun New" w:hAnsi="TH Sarabun New" w:cs="TH Sarabun New"/>
+          <w:sz w:val="36"/>
+          <w:szCs w:val="44"/>
+        </w:rPr>
+        <w:t xml:space="preserve">abstract class </w:t>
+      </w:r>
+      <w:proofErr w:type="spellStart"/>
+      <w:r>
+        <w:rPr>
+          <w:rFonts w:ascii="TH Sarabun New" w:hAnsi="TH Sarabun New" w:cs="TH Sarabun New"/>
+          <w:sz w:val="36"/>
+          <w:szCs w:val="44"/>
+        </w:rPr>
+        <w:t>FallObject</w:t>
+      </w:r>
+      <w:proofErr w:type="spellEnd"/>
+      <w:r>
+        <w:rPr>
+          <w:rFonts w:ascii="TH Sarabun New" w:hAnsi="TH Sarabun New" w:cs="TH Sarabun New"/>
+          <w:sz w:val="36"/>
+          <w:szCs w:val="44"/>
+        </w:rPr>
+        <w:t xml:space="preserve"> extends Entity</w:t>
       </w:r>
       <w:r>
         <w:rPr>
@@ -4901,13 +6107,6 @@
           <w:szCs w:val="44"/>
         </w:rPr>
         <w:br/>
-      </w:r>
-      <w:r>
-        <w:rPr>
-          <w:rFonts w:ascii="TH Sarabun New" w:hAnsi="TH Sarabun New" w:cs="TH Sarabun New"/>
-          <w:sz w:val="36"/>
-          <w:szCs w:val="44"/>
-        </w:rPr>
         <w:t>1.2.1 Fields</w:t>
       </w:r>
     </w:p>
@@ -5206,7 +6405,6 @@
           <w:sz w:val="36"/>
           <w:szCs w:val="44"/>
         </w:rPr>
-        <w:lastRenderedPageBreak/>
         <w:t>1.2 ...</w:t>
       </w:r>
       <w:r>
@@ -6128,6 +7326,7 @@
           <w:sz w:val="36"/>
           <w:szCs w:val="44"/>
         </w:rPr>
+        <w:lastRenderedPageBreak/>
         <w:t>1.2 ...</w:t>
       </w:r>
       <w:r>
@@ -7207,7 +8406,6 @@
           <w:sz w:val="36"/>
           <w:szCs w:val="44"/>
         </w:rPr>
-        <w:lastRenderedPageBreak/>
         <w:t>1.2.2 Methods</w:t>
       </w:r>
     </w:p>
@@ -7515,6 +8713,7 @@
           <w:sz w:val="36"/>
           <w:szCs w:val="44"/>
         </w:rPr>
+        <w:lastRenderedPageBreak/>
         <w:t>1.2.2 Methods</w:t>
       </w:r>
     </w:p>
@@ -9199,7 +10398,6 @@
           <w:sz w:val="36"/>
           <w:szCs w:val="44"/>
         </w:rPr>
-        <w:lastRenderedPageBreak/>
         <w:t>1.2 ...</w:t>
       </w:r>
       <w:r>
@@ -9509,6 +10707,243 @@
     </w:sectPr>
   </w:body>
 </w:document>
+</file>
+
+<file path=word/numbering.xml><?xml version="1.0" encoding="utf-8"?>
+<w:numbering xmlns:wpc="http://schemas.microsoft.com/office/word/2010/wordprocessingCanvas" xmlns:cx="http://schemas.microsoft.com/office/drawing/2014/chartex" xmlns:cx1="http://schemas.microsoft.com/office/drawing/2015/9/8/chartex" xmlns:cx2="http://schemas.microsoft.com/office/drawing/2015/10/21/chartex" xmlns:cx3="http://schemas.microsoft.com/office/drawing/2016/5/9/chartex" xmlns:cx4="http://schemas.microsoft.com/office/drawing/2016/5/10/chartex" xmlns:cx5="http://schemas.microsoft.com/office/drawing/2016/5/11/chartex" xmlns:cx6="http://schemas.microsoft.com/office/drawing/2016/5/12/chartex" xmlns:cx7="http://schemas.microsoft.com/office/drawing/2016/5/13/chartex" xmlns:cx8="http://schemas.microsoft.com/office/drawing/2016/5/14/chartex" xmlns:mc="http://schemas.openxmlformats.org/markup-compatibility/2006" xmlns:aink="http://schemas.microsoft.com/office/drawing/2016/ink" xmlns:am3d="http://schemas.microsoft.com/office/drawing/2017/model3d" xmlns:o="urn:schemas-microsoft-com:office:office" xmlns:r="http://schemas.openxmlformats.org/officeDocument/2006/relationships" xmlns:m="http://schemas.openxmlformats.org/officeDocument/2006/math" xmlns:v="urn:schemas-microsoft-com:vml" xmlns:wp14="http://schemas.microsoft.com/office/word/2010/wordprocessingDrawing" xmlns:wp="http://schemas.openxmlformats.org/drawingml/2006/wordprocessingDrawing" xmlns:w10="urn:schemas-microsoft-com:office:word" xmlns:w="http://schemas.openxmlformats.org/wordprocessingml/2006/main" xmlns:w14="http://schemas.microsoft.com/office/word/2010/wordml" xmlns:w15="http://schemas.microsoft.com/office/word/2012/wordml" xmlns:w16cex="http://schemas.microsoft.com/office/word/2018/wordml/cex" xmlns:w16cid="http://schemas.microsoft.com/office/word/2016/wordml/cid" xmlns:w16="http://schemas.microsoft.com/office/word/2018/wordml" xmlns:w16sdtdh="http://schemas.microsoft.com/office/word/2020/wordml/sdtdatahash" xmlns:w16se="http://schemas.microsoft.com/office/word/2015/wordml/symex" xmlns:wpg="http://schemas.microsoft.com/office/word/2010/wordprocessingGroup" xmlns:wpi="http://schemas.microsoft.com/office/word/2010/wordprocessingInk" xmlns:wne="http://schemas.microsoft.com/office/word/2006/wordml" xmlns:wps="http://schemas.microsoft.com/office/word/2010/wordprocessingShape" mc:Ignorable="w14 w15 w16se w16cid w16 w16cex w16sdtdh wp14">
+  <w:abstractNum w:abstractNumId="0" w15:restartNumberingAfterBreak="0">
+    <w:nsid w:val="72BD134F"/>
+    <w:multiLevelType w:val="hybridMultilevel"/>
+    <w:tmpl w:val="67A0F112"/>
+    <w:lvl w:ilvl="0" w:tplc="B8FAC4B2">
+      <w:start w:val="1"/>
+      <w:numFmt w:val="bullet"/>
+      <w:lvlText w:val="-"/>
+      <w:lvlJc w:val="left"/>
+      <w:pPr>
+        <w:ind w:left="720" w:hanging="360"/>
+      </w:pPr>
+      <w:rPr>
+        <w:rFonts w:ascii="TH Sarabun New" w:eastAsiaTheme="minorHAnsi" w:hAnsi="TH Sarabun New" w:cs="TH Sarabun New" w:hint="default"/>
+      </w:rPr>
+    </w:lvl>
+    <w:lvl w:ilvl="1" w:tplc="04090003" w:tentative="1">
+      <w:start w:val="1"/>
+      <w:numFmt w:val="bullet"/>
+      <w:lvlText w:val="o"/>
+      <w:lvlJc w:val="left"/>
+      <w:pPr>
+        <w:ind w:left="1440" w:hanging="360"/>
+      </w:pPr>
+      <w:rPr>
+        <w:rFonts w:ascii="Courier New" w:hAnsi="Courier New" w:cs="Courier New" w:hint="default"/>
+      </w:rPr>
+    </w:lvl>
+    <w:lvl w:ilvl="2" w:tplc="04090005" w:tentative="1">
+      <w:start w:val="1"/>
+      <w:numFmt w:val="bullet"/>
+      <w:lvlText w:val=""/>
+      <w:lvlJc w:val="left"/>
+      <w:pPr>
+        <w:ind w:left="2160" w:hanging="360"/>
+      </w:pPr>
+      <w:rPr>
+        <w:rFonts w:ascii="Wingdings" w:hAnsi="Wingdings" w:hint="default"/>
+      </w:rPr>
+    </w:lvl>
+    <w:lvl w:ilvl="3" w:tplc="04090001" w:tentative="1">
+      <w:start w:val="1"/>
+      <w:numFmt w:val="bullet"/>
+      <w:lvlText w:val=""/>
+      <w:lvlJc w:val="left"/>
+      <w:pPr>
+        <w:ind w:left="2880" w:hanging="360"/>
+      </w:pPr>
+      <w:rPr>
+        <w:rFonts w:ascii="Symbol" w:hAnsi="Symbol" w:hint="default"/>
+      </w:rPr>
+    </w:lvl>
+    <w:lvl w:ilvl="4" w:tplc="04090003" w:tentative="1">
+      <w:start w:val="1"/>
+      <w:numFmt w:val="bullet"/>
+      <w:lvlText w:val="o"/>
+      <w:lvlJc w:val="left"/>
+      <w:pPr>
+        <w:ind w:left="3600" w:hanging="360"/>
+      </w:pPr>
+      <w:rPr>
+        <w:rFonts w:ascii="Courier New" w:hAnsi="Courier New" w:cs="Courier New" w:hint="default"/>
+      </w:rPr>
+    </w:lvl>
+    <w:lvl w:ilvl="5" w:tplc="04090005" w:tentative="1">
+      <w:start w:val="1"/>
+      <w:numFmt w:val="bullet"/>
+      <w:lvlText w:val=""/>
+      <w:lvlJc w:val="left"/>
+      <w:pPr>
+        <w:ind w:left="4320" w:hanging="360"/>
+      </w:pPr>
+      <w:rPr>
+        <w:rFonts w:ascii="Wingdings" w:hAnsi="Wingdings" w:hint="default"/>
+      </w:rPr>
+    </w:lvl>
+    <w:lvl w:ilvl="6" w:tplc="04090001" w:tentative="1">
+      <w:start w:val="1"/>
+      <w:numFmt w:val="bullet"/>
+      <w:lvlText w:val=""/>
+      <w:lvlJc w:val="left"/>
+      <w:pPr>
+        <w:ind w:left="5040" w:hanging="360"/>
+      </w:pPr>
+      <w:rPr>
+        <w:rFonts w:ascii="Symbol" w:hAnsi="Symbol" w:hint="default"/>
+      </w:rPr>
+    </w:lvl>
+    <w:lvl w:ilvl="7" w:tplc="04090003" w:tentative="1">
+      <w:start w:val="1"/>
+      <w:numFmt w:val="bullet"/>
+      <w:lvlText w:val="o"/>
+      <w:lvlJc w:val="left"/>
+      <w:pPr>
+        <w:ind w:left="5760" w:hanging="360"/>
+      </w:pPr>
+      <w:rPr>
+        <w:rFonts w:ascii="Courier New" w:hAnsi="Courier New" w:cs="Courier New" w:hint="default"/>
+      </w:rPr>
+    </w:lvl>
+    <w:lvl w:ilvl="8" w:tplc="04090005" w:tentative="1">
+      <w:start w:val="1"/>
+      <w:numFmt w:val="bullet"/>
+      <w:lvlText w:val=""/>
+      <w:lvlJc w:val="left"/>
+      <w:pPr>
+        <w:ind w:left="6480" w:hanging="360"/>
+      </w:pPr>
+      <w:rPr>
+        <w:rFonts w:ascii="Wingdings" w:hAnsi="Wingdings" w:hint="default"/>
+      </w:rPr>
+    </w:lvl>
+  </w:abstractNum>
+  <w:abstractNum w:abstractNumId="1" w15:restartNumberingAfterBreak="0">
+    <w:nsid w:val="78831CAE"/>
+    <w:multiLevelType w:val="hybridMultilevel"/>
+    <w:tmpl w:val="1194B198"/>
+    <w:lvl w:ilvl="0" w:tplc="8DA43CFC">
+      <w:start w:val="2"/>
+      <w:numFmt w:val="bullet"/>
+      <w:lvlText w:val="-"/>
+      <w:lvlJc w:val="left"/>
+      <w:pPr>
+        <w:ind w:left="435" w:hanging="360"/>
+      </w:pPr>
+      <w:rPr>
+        <w:rFonts w:ascii="TH Sarabun New" w:eastAsiaTheme="minorHAnsi" w:hAnsi="TH Sarabun New" w:cs="TH Sarabun New" w:hint="default"/>
+      </w:rPr>
+    </w:lvl>
+    <w:lvl w:ilvl="1" w:tplc="04090003" w:tentative="1">
+      <w:start w:val="1"/>
+      <w:numFmt w:val="bullet"/>
+      <w:lvlText w:val="o"/>
+      <w:lvlJc w:val="left"/>
+      <w:pPr>
+        <w:ind w:left="1155" w:hanging="360"/>
+      </w:pPr>
+      <w:rPr>
+        <w:rFonts w:ascii="Courier New" w:hAnsi="Courier New" w:cs="Courier New" w:hint="default"/>
+      </w:rPr>
+    </w:lvl>
+    <w:lvl w:ilvl="2" w:tplc="04090005" w:tentative="1">
+      <w:start w:val="1"/>
+      <w:numFmt w:val="bullet"/>
+      <w:lvlText w:val=""/>
+      <w:lvlJc w:val="left"/>
+      <w:pPr>
+        <w:ind w:left="1875" w:hanging="360"/>
+      </w:pPr>
+      <w:rPr>
+        <w:rFonts w:ascii="Wingdings" w:hAnsi="Wingdings" w:hint="default"/>
+      </w:rPr>
+    </w:lvl>
+    <w:lvl w:ilvl="3" w:tplc="04090001" w:tentative="1">
+      <w:start w:val="1"/>
+      <w:numFmt w:val="bullet"/>
+      <w:lvlText w:val=""/>
+      <w:lvlJc w:val="left"/>
+      <w:pPr>
+        <w:ind w:left="2595" w:hanging="360"/>
+      </w:pPr>
+      <w:rPr>
+        <w:rFonts w:ascii="Symbol" w:hAnsi="Symbol" w:hint="default"/>
+      </w:rPr>
+    </w:lvl>
+    <w:lvl w:ilvl="4" w:tplc="04090003" w:tentative="1">
+      <w:start w:val="1"/>
+      <w:numFmt w:val="bullet"/>
+      <w:lvlText w:val="o"/>
+      <w:lvlJc w:val="left"/>
+      <w:pPr>
+        <w:ind w:left="3315" w:hanging="360"/>
+      </w:pPr>
+      <w:rPr>
+        <w:rFonts w:ascii="Courier New" w:hAnsi="Courier New" w:cs="Courier New" w:hint="default"/>
+      </w:rPr>
+    </w:lvl>
+    <w:lvl w:ilvl="5" w:tplc="04090005" w:tentative="1">
+      <w:start w:val="1"/>
+      <w:numFmt w:val="bullet"/>
+      <w:lvlText w:val=""/>
+      <w:lvlJc w:val="left"/>
+      <w:pPr>
+        <w:ind w:left="4035" w:hanging="360"/>
+      </w:pPr>
+      <w:rPr>
+        <w:rFonts w:ascii="Wingdings" w:hAnsi="Wingdings" w:hint="default"/>
+      </w:rPr>
+    </w:lvl>
+    <w:lvl w:ilvl="6" w:tplc="04090001" w:tentative="1">
+      <w:start w:val="1"/>
+      <w:numFmt w:val="bullet"/>
+      <w:lvlText w:val=""/>
+      <w:lvlJc w:val="left"/>
+      <w:pPr>
+        <w:ind w:left="4755" w:hanging="360"/>
+      </w:pPr>
+      <w:rPr>
+        <w:rFonts w:ascii="Symbol" w:hAnsi="Symbol" w:hint="default"/>
+      </w:rPr>
+    </w:lvl>
+    <w:lvl w:ilvl="7" w:tplc="04090003" w:tentative="1">
+      <w:start w:val="1"/>
+      <w:numFmt w:val="bullet"/>
+      <w:lvlText w:val="o"/>
+      <w:lvlJc w:val="left"/>
+      <w:pPr>
+        <w:ind w:left="5475" w:hanging="360"/>
+      </w:pPr>
+      <w:rPr>
+        <w:rFonts w:ascii="Courier New" w:hAnsi="Courier New" w:cs="Courier New" w:hint="default"/>
+      </w:rPr>
+    </w:lvl>
+    <w:lvl w:ilvl="8" w:tplc="04090005" w:tentative="1">
+      <w:start w:val="1"/>
+      <w:numFmt w:val="bullet"/>
+      <w:lvlText w:val=""/>
+      <w:lvlJc w:val="left"/>
+      <w:pPr>
+        <w:ind w:left="6195" w:hanging="360"/>
+      </w:pPr>
+      <w:rPr>
+        <w:rFonts w:ascii="Wingdings" w:hAnsi="Wingdings" w:hint="default"/>
+      </w:rPr>
+    </w:lvl>
+  </w:abstractNum>
+  <w:num w:numId="1">
+    <w:abstractNumId w:val="0"/>
+  </w:num>
+  <w:num w:numId="2">
+    <w:abstractNumId w:val="1"/>
+  </w:num>
+</w:numbering>
 </file>
 
 <file path=word/styles.xml><?xml version="1.0" encoding="utf-8"?>
@@ -9956,6 +11391,17 @@
       </w:tblBorders>
     </w:tblPr>
   </w:style>
+  <w:style w:type="paragraph" w:styleId="ListParagraph">
+    <w:name w:val="List Paragraph"/>
+    <w:basedOn w:val="Normal"/>
+    <w:uiPriority w:val="34"/>
+    <w:qFormat/>
+    <w:rsid w:val="006A237F"/>
+    <w:pPr>
+      <w:ind w:left="720"/>
+      <w:contextualSpacing/>
+    </w:pPr>
+  </w:style>
 </w:styles>
 </file>
 

</xml_diff>